<commit_message>
Step #88. './DevOps300/DevOps-Middle.docx' - updated. With a backup file.
</commit_message>
<xml_diff>
--- a/DevOps300/DevOps-Middle.docx
+++ b/DevOps300/DevOps-Middle.docx
@@ -891,23 +891,7 @@
       </w:pPr>
       <w:r>
         <w:rPr/>
-        <w:t xml:space="preserve">4. У чому різниця між RedHat </w:t>
-      </w:r>
-      <w:r>
-        <w:rPr/>
-        <w:t>Linux</w:t>
-      </w:r>
-      <w:r>
-        <w:rPr/>
-        <w:t xml:space="preserve"> і Debian </w:t>
-      </w:r>
-      <w:r>
-        <w:rPr/>
-        <w:t>Linux</w:t>
-      </w:r>
-      <w:r>
-        <w:rPr/>
-        <w:t>?</w:t>
+        <w:t>4. У чому різниця між RedHat Linux і Debian Linux?</w:t>
       </w:r>
     </w:p>
     <w:p>
@@ -1054,37 +1038,17 @@
       </w:pPr>
       <w:r>
         <w:rPr/>
-        <w:t xml:space="preserve">5. У чому різниця між /proc </w:t>
-      </w:r>
-      <w:r>
-        <w:rPr/>
-        <w:t>та</w:t>
-      </w:r>
-      <w:r>
-        <w:rPr/>
-        <w:t xml:space="preserve"> /sys </w:t>
-      </w:r>
-      <w:r>
-        <w:rPr/>
-        <w:t>в операційних системах Linux</w:t>
-      </w:r>
-      <w:r>
-        <w:rPr/>
-        <w:t>?</w:t>
-      </w:r>
-    </w:p>
-    <w:p>
-      <w:pPr>
-        <w:pStyle w:val="Normal"/>
-        <w:rPr/>
-      </w:pPr>
-      <w:r>
-        <w:rPr/>
-        <w:t>Ц</w:t>
-      </w:r>
-      <w:r>
-        <w:rPr/>
-        <w:t>е дві спеціальні файлові системи в операційній системі Linux, які надають доступ до системної інформації та параметрів ядра. Ось деякі відмінності між ними:</w:t>
+        <w:t>5. У чому різниця між /proc та /sys в операційних системах Linux?</w:t>
+      </w:r>
+    </w:p>
+    <w:p>
+      <w:pPr>
+        <w:pStyle w:val="Normal"/>
+        <w:rPr/>
+      </w:pPr>
+      <w:r>
+        <w:rPr/>
+        <w:t>Це дві спеціальні файлові системи в операційній системі Linux, які надають доступ до системної інформації та параметрів ядра. Ось деякі відмінності між ними:</w:t>
       </w:r>
     </w:p>
     <w:p>
@@ -1111,7 +1075,7 @@
       </w:tblPr>
       <w:tblGrid>
         <w:gridCol w:w="5055"/>
-        <w:gridCol w:w="5475"/>
+        <w:gridCol w:w="5474"/>
       </w:tblGrid>
       <w:tr>
         <w:trPr/>
@@ -1127,6 +1091,7 @@
           <w:p>
             <w:pPr>
               <w:pStyle w:val="TableContents"/>
+              <w:widowControl w:val="false"/>
               <w:jc w:val="center"/>
               <w:rPr/>
             </w:pPr>
@@ -1138,7 +1103,7 @@
         </w:tc>
         <w:tc>
           <w:tcPr>
-            <w:tcW w:w="5475" w:type="dxa"/>
+            <w:tcW w:w="5474" w:type="dxa"/>
             <w:tcBorders>
               <w:top w:val="single" w:sz="2" w:space="0" w:color="000000"/>
               <w:left w:val="single" w:sz="2" w:space="0" w:color="000000"/>
@@ -1149,6 +1114,7 @@
           <w:p>
             <w:pPr>
               <w:pStyle w:val="TableContents"/>
+              <w:widowControl w:val="false"/>
               <w:jc w:val="center"/>
               <w:rPr/>
             </w:pPr>
@@ -1172,6 +1138,7 @@
           <w:p>
             <w:pPr>
               <w:pStyle w:val="TableContents"/>
+              <w:widowControl w:val="false"/>
               <w:rPr>
                 <w:sz w:val="22"/>
                 <w:szCs w:val="22"/>
@@ -1188,7 +1155,7 @@
         </w:tc>
         <w:tc>
           <w:tcPr>
-            <w:tcW w:w="5475" w:type="dxa"/>
+            <w:tcW w:w="5474" w:type="dxa"/>
             <w:tcBorders>
               <w:left w:val="single" w:sz="2" w:space="0" w:color="000000"/>
               <w:bottom w:val="single" w:sz="2" w:space="0" w:color="000000"/>
@@ -1198,6 +1165,7 @@
           <w:p>
             <w:pPr>
               <w:pStyle w:val="TableContents"/>
+              <w:widowControl w:val="false"/>
               <w:rPr>
                 <w:sz w:val="22"/>
                 <w:szCs w:val="22"/>
@@ -1226,6 +1194,7 @@
           <w:p>
             <w:pPr>
               <w:pStyle w:val="TableContents"/>
+              <w:widowControl w:val="false"/>
               <w:rPr>
                 <w:sz w:val="22"/>
                 <w:szCs w:val="22"/>
@@ -1242,7 +1211,7 @@
         </w:tc>
         <w:tc>
           <w:tcPr>
-            <w:tcW w:w="5475" w:type="dxa"/>
+            <w:tcW w:w="5474" w:type="dxa"/>
             <w:tcBorders>
               <w:left w:val="single" w:sz="2" w:space="0" w:color="000000"/>
               <w:bottom w:val="single" w:sz="2" w:space="0" w:color="000000"/>
@@ -1252,6 +1221,7 @@
           <w:p>
             <w:pPr>
               <w:pStyle w:val="TableContents"/>
+              <w:widowControl w:val="false"/>
               <w:rPr>
                 <w:sz w:val="22"/>
                 <w:szCs w:val="22"/>
@@ -1280,6 +1250,7 @@
           <w:p>
             <w:pPr>
               <w:pStyle w:val="TableContents"/>
+              <w:widowControl w:val="false"/>
               <w:rPr>
                 <w:sz w:val="22"/>
                 <w:szCs w:val="22"/>
@@ -1296,7 +1267,7 @@
         </w:tc>
         <w:tc>
           <w:tcPr>
-            <w:tcW w:w="5475" w:type="dxa"/>
+            <w:tcW w:w="5474" w:type="dxa"/>
             <w:tcBorders>
               <w:left w:val="single" w:sz="2" w:space="0" w:color="000000"/>
               <w:bottom w:val="single" w:sz="2" w:space="0" w:color="000000"/>
@@ -1306,6 +1277,7 @@
           <w:p>
             <w:pPr>
               <w:pStyle w:val="TableContents"/>
+              <w:widowControl w:val="false"/>
               <w:rPr>
                 <w:sz w:val="22"/>
                 <w:szCs w:val="22"/>
@@ -1334,6 +1306,7 @@
           <w:p>
             <w:pPr>
               <w:pStyle w:val="TableContents"/>
+              <w:widowControl w:val="false"/>
               <w:rPr>
                 <w:sz w:val="22"/>
                 <w:szCs w:val="22"/>
@@ -1350,7 +1323,7 @@
         </w:tc>
         <w:tc>
           <w:tcPr>
-            <w:tcW w:w="5475" w:type="dxa"/>
+            <w:tcW w:w="5474" w:type="dxa"/>
             <w:tcBorders>
               <w:left w:val="single" w:sz="2" w:space="0" w:color="000000"/>
               <w:bottom w:val="single" w:sz="2" w:space="0" w:color="000000"/>
@@ -1360,6 +1333,7 @@
           <w:p>
             <w:pPr>
               <w:pStyle w:val="TableContents"/>
+              <w:widowControl w:val="false"/>
               <w:rPr>
                 <w:sz w:val="22"/>
                 <w:szCs w:val="22"/>
@@ -1392,11 +1366,7 @@
       </w:pPr>
       <w:r>
         <w:rPr/>
-        <w:t>Я</w:t>
-      </w:r>
-      <w:r>
-        <w:rPr/>
-        <w:t>кщо /proc надає інформацію про процеси та ресурси системи, то /sys надає доступ до параметрів та налаштувань ядра та пристроїв. Обидва ці шляхи використовуються для взаємодії з операційною системою та її компонентами, проте мають різні призначення та структуру.</w:t>
+        <w:t>Якщо /proc надає інформацію про процеси та ресурси системи, то /sys надає доступ до параметрів та налаштувань ядра та пристроїв. Обидва ці шляхи використовуються для взаємодії з операційною системою та її компонентами, проте мають різні призначення та структуру.</w:t>
       </w:r>
     </w:p>
     <w:p>
@@ -1527,23 +1497,7 @@
       </w:pPr>
       <w:r>
         <w:rPr/>
-        <w:t xml:space="preserve">Перевірити </w:t>
-      </w:r>
-      <w:r>
-        <w:rPr/>
-        <w:t xml:space="preserve">наявність доступу до </w:t>
-      </w:r>
-      <w:r>
-        <w:rPr/>
-        <w:t>диск</w:t>
-      </w:r>
-      <w:r>
-        <w:rPr/>
-        <w:t>а</w:t>
-      </w:r>
-      <w:r>
-        <w:rPr/>
-        <w:t xml:space="preserve"> і вільне місце на ньому.</w:t>
+        <w:t>Перевірити наявність доступу до диска і вільне місце на ньому.</w:t>
       </w:r>
     </w:p>
     <w:p>
@@ -1748,43 +1702,27 @@
       </w:pPr>
       <w:r>
         <w:rPr/>
-        <w:t>8</w:t>
-      </w:r>
-      <w:r>
-        <w:rPr/>
-        <w:t>. Ми видалили файл, який відкрив застосунок. Як нам його відновити?</w:t>
-      </w:r>
-    </w:p>
-    <w:p>
-      <w:pPr>
-        <w:pStyle w:val="Normal"/>
-        <w:rPr/>
-      </w:pPr>
-      <w:r>
-        <w:rPr/>
-        <w:t>В</w:t>
-      </w:r>
-      <w:r>
-        <w:rPr/>
-        <w:t xml:space="preserve"> операційній системі Linux можна видалити файл, який відкрив застосунок. Це може статися через команду видалення файлу, яку ви можете випадково ввести, або через видалення файлу в графічному інтерфейсі операційної системи.</w:t>
-      </w:r>
-    </w:p>
-    <w:p>
-      <w:pPr>
-        <w:pStyle w:val="Normal"/>
-        <w:rPr/>
-      </w:pPr>
-      <w:r>
-        <w:rPr/>
-        <w:t xml:space="preserve">Якщо ви випадково видалили файл, який відкрив застосунок, то вам може знадобитися відновити цей файл, якщо він був важливим. </w:t>
-      </w:r>
-      <w:r>
-        <w:rPr/>
-        <w:t>Є</w:t>
-      </w:r>
-      <w:r>
-        <w:rPr/>
-        <w:t xml:space="preserve"> кілька можливих шляхів для його відновлення:</w:t>
+        <w:t>8. Ми видалили файл, який відкрив застосунок. Як нам його відновити?</w:t>
+      </w:r>
+    </w:p>
+    <w:p>
+      <w:pPr>
+        <w:pStyle w:val="Normal"/>
+        <w:rPr/>
+      </w:pPr>
+      <w:r>
+        <w:rPr/>
+        <w:t>В операційній системі Linux можна видалити файл, який відкрив застосунок. Це може статися через команду видалення файлу, яку ви можете випадково ввести, або через видалення файлу в графічному інтерфейсі операційної системи.</w:t>
+      </w:r>
+    </w:p>
+    <w:p>
+      <w:pPr>
+        <w:pStyle w:val="Normal"/>
+        <w:rPr/>
+      </w:pPr>
+      <w:r>
+        <w:rPr/>
+        <w:t>Якщо ви випадково видалили файл, який відкрив застосунок, то вам може знадобитися відновити цей файл, якщо він був важливим. Є кілька можливих шляхів для його відновлення:</w:t>
       </w:r>
     </w:p>
     <w:p>
@@ -1879,19 +1817,7 @@
       </w:pPr>
       <w:r>
         <w:rPr/>
-        <w:t>9</w:t>
-      </w:r>
-      <w:r>
-        <w:rPr/>
-        <w:t xml:space="preserve">. Як </w:t>
-      </w:r>
-      <w:r>
-        <w:rPr/>
-        <w:t>в Linux</w:t>
-      </w:r>
-      <w:r>
-        <w:rPr/>
-        <w:t xml:space="preserve"> знайти PID процесу, його стартові параметри?</w:t>
+        <w:t>9. Як в Linux знайти PID процесу, його стартові параметри?</w:t>
       </w:r>
     </w:p>
     <w:p>
@@ -1940,11 +1866,7 @@
         <w:rPr/>
         <w:tab/>
         <w:tab/>
-        <w:t xml:space="preserve">$ </w:t>
-      </w:r>
-      <w:r>
-        <w:rPr/>
-        <w:t>ps aux | grep nginx</w:t>
+        <w:t>$ ps aux | grep nginx</w:t>
       </w:r>
     </w:p>
     <w:p>
@@ -1964,31 +1886,19 @@
       </w:pPr>
       <w:r>
         <w:rPr/>
-        <w:t xml:space="preserve">Також, </w:t>
-      </w:r>
-      <w:r>
-        <w:rPr/>
-        <w:t xml:space="preserve">можна </w:t>
-      </w:r>
-      <w:r>
-        <w:rPr/>
-        <w:t>скористатися командою pgrep для знаходження PID процесу за його назвою. Наприклад,</w:t>
-      </w:r>
-    </w:p>
-    <w:p>
-      <w:pPr>
-        <w:pStyle w:val="Normal"/>
-        <w:rPr/>
-      </w:pPr>
-      <w:r>
-        <w:rPr/>
-        <w:tab/>
-        <w:tab/>
-        <w:t xml:space="preserve">$ </w:t>
-      </w:r>
-      <w:r>
-        <w:rPr/>
-        <w:t>pgrep nginx</w:t>
+        <w:t>Також, можна скористатися командою pgrep для знаходження PID процесу за його назвою. Наприклад,</w:t>
+      </w:r>
+    </w:p>
+    <w:p>
+      <w:pPr>
+        <w:pStyle w:val="Normal"/>
+        <w:rPr/>
+      </w:pPr>
+      <w:r>
+        <w:rPr/>
+        <w:tab/>
+        <w:tab/>
+        <w:t>$ pgrep nginx</w:t>
       </w:r>
     </w:p>
     <w:p>
@@ -2035,48 +1945,29 @@
       </w:pPr>
       <w:r>
         <w:rPr/>
-        <w:t>Щоб отримати інформацію про стартові параметри процесу, ви можете використати файл /proc/&lt;</w:t>
-      </w:r>
-      <w:r>
-        <w:rPr/>
-        <w:t>PID</w:t>
-      </w:r>
-      <w:r>
-        <w:rPr/>
-        <w:t>&gt;/cmdline. Наприклад, для процесу з PID 12345 ви можете переглянути його стартові параметри за допомогою команди</w:t>
-      </w:r>
-    </w:p>
-    <w:p>
-      <w:pPr>
-        <w:pStyle w:val="Normal"/>
-        <w:rPr/>
-      </w:pPr>
-      <w:r>
-        <w:rPr/>
-        <w:tab/>
-        <w:tab/>
-      </w:r>
-      <w:r>
-        <w:rPr/>
-        <w:t xml:space="preserve">$ </w:t>
-      </w:r>
-      <w:r>
-        <w:rPr/>
-        <w:t>cat /proc/12345/cmdline.</w:t>
-      </w:r>
-    </w:p>
-    <w:p>
-      <w:pPr>
-        <w:pStyle w:val="Normal"/>
-        <w:rPr/>
-      </w:pPr>
-      <w:r>
-        <w:rPr/>
-        <w:t>С</w:t>
-      </w:r>
-      <w:r>
-        <w:rPr/>
-        <w:t>тартові параметри процесу в Linux відображають усю необхідну інформацію про запуск процесу, яка може бути корисною для адміністрування та налагодження системи.</w:t>
+        <w:t>Щоб отримати інформацію про стартові параметри процесу, ви можете використати файл /proc/&lt;PID&gt;/cmdline. Наприклад, для процесу з PID 12345 ви можете переглянути його стартові параметри за допомогою команди</w:t>
+      </w:r>
+    </w:p>
+    <w:p>
+      <w:pPr>
+        <w:pStyle w:val="Normal"/>
+        <w:rPr/>
+      </w:pPr>
+      <w:r>
+        <w:rPr/>
+        <w:tab/>
+        <w:tab/>
+        <w:t>$ cat /proc/12345/cmdline.</w:t>
+      </w:r>
+    </w:p>
+    <w:p>
+      <w:pPr>
+        <w:pStyle w:val="Normal"/>
+        <w:rPr/>
+      </w:pPr>
+      <w:r>
+        <w:rPr/>
+        <w:t>Стартові параметри процесу в Linux відображають усю необхідну інформацію про запуск процесу, яка може бути корисною для адміністрування та налагодження системи.</w:t>
       </w:r>
     </w:p>
     <w:p>
@@ -2180,37 +2071,17 @@
       </w:pPr>
       <w:r>
         <w:rPr/>
-        <w:t>10</w:t>
-      </w:r>
-      <w:r>
-        <w:rPr/>
-        <w:t xml:space="preserve">. Як </w:t>
-      </w:r>
-      <w:r>
-        <w:rPr/>
-        <w:t xml:space="preserve">в Linux </w:t>
-      </w:r>
-      <w:r>
-        <w:rPr/>
-        <w:t>перевірити, чи відкритий порт на віддаленому хості, локальному хості?</w:t>
-      </w:r>
-    </w:p>
-    <w:p>
-      <w:pPr>
-        <w:pStyle w:val="Normal"/>
-        <w:rPr/>
-      </w:pPr>
-      <w:r>
-        <w:rPr/>
-        <w:t xml:space="preserve">У Linux </w:t>
-      </w:r>
-      <w:r>
-        <w:rPr/>
-        <w:t>можна</w:t>
-      </w:r>
-      <w:r>
-        <w:rPr/>
-        <w:t xml:space="preserve"> перевірити, чи відкритий порт на віддаленому хості та локальному хості за допомогою різних утиліт командного рядка. Ось декілька способів зробити це:</w:t>
+        <w:t>10. Як в Linux перевірити, чи відкритий порт на віддаленому хості, локальному хості?</w:t>
+      </w:r>
+    </w:p>
+    <w:p>
+      <w:pPr>
+        <w:pStyle w:val="Normal"/>
+        <w:rPr/>
+      </w:pPr>
+      <w:r>
+        <w:rPr/>
+        <w:t>У Linux можна перевірити, чи відкритий порт на віддаленому хості та локальному хості за допомогою різних утиліт командного рядка. Ось декілька способів зробити це:</w:t>
       </w:r>
     </w:p>
     <w:p>
@@ -2245,14 +2116,7 @@
         <w:br/>
         <w:t xml:space="preserve"> </w:t>
         <w:tab/>
-      </w:r>
-      <w:r>
-        <w:rPr/>
-        <w:t xml:space="preserve">$ </w:t>
-      </w:r>
-      <w:r>
-        <w:rPr/>
-        <w:t>telnet &lt;адреса_хоста&gt; &lt;порт&gt;</w:t>
+        <w:t>$ telnet &lt;адреса_хоста&gt; &lt;порт&gt;</w:t>
         <w:br/>
         <w:t>для спроби підключення до віддаленого хоста через певний порт. Наприклад, telnet example.com 80 спробує підключитися до хоста example.com через порт 80.</w:t>
       </w:r>
@@ -2272,27 +2136,13 @@
         <w:br/>
         <w:t xml:space="preserve"> </w:t>
         <w:tab/>
-      </w:r>
-      <w:r>
-        <w:rPr/>
-        <w:t xml:space="preserve">$ </w:t>
-      </w:r>
-      <w:r>
-        <w:rPr/>
-        <w:t xml:space="preserve">nc -zv &lt;адреса_хоста&gt; &lt;порт&gt; </w:t>
+        <w:t xml:space="preserve">$ nc -zv &lt;адреса_хоста&gt; &lt;порт&gt; </w:t>
         <w:br/>
         <w:t>також дозволяє перевірити доступність порту на віддаленому хості. Наприклад,</w:t>
         <w:br/>
         <w:t xml:space="preserve"> </w:t>
         <w:tab/>
-      </w:r>
-      <w:r>
-        <w:rPr/>
-        <w:t xml:space="preserve">$ </w:t>
-      </w:r>
-      <w:r>
-        <w:rPr/>
-        <w:t>nc -zv example.com 80</w:t>
+        <w:t>$ nc -zv example.com 80</w:t>
         <w:br/>
         <w:t>перевірить доступність порту 80 на хості example.com.</w:t>
       </w:r>
@@ -2329,32 +2179,9 @@
         <w:br/>
         <w:t xml:space="preserve"> </w:t>
         <w:tab/>
-      </w:r>
-      <w:r>
-        <w:rPr/>
-        <w:t xml:space="preserve">$ </w:t>
-      </w:r>
-      <w:r>
-        <w:rPr/>
-        <w:t>netstat -tuln</w:t>
+        <w:t>$ netstat -tuln</w:t>
         <w:br/>
-        <w:t xml:space="preserve">для перегляду списку відкритих портів на локальному хості. </w:t>
-      </w:r>
-      <w:r>
-        <w:rPr/>
-        <w:t xml:space="preserve">Буде </w:t>
-      </w:r>
-      <w:r>
-        <w:rPr/>
-        <w:t>виведе</w:t>
-      </w:r>
-      <w:r>
-        <w:rPr/>
-        <w:t>но</w:t>
-      </w:r>
-      <w:r>
-        <w:rPr/>
-        <w:t xml:space="preserve"> список портів, які відкриті для прослуховування на вашому комп'ютері.</w:t>
+        <w:t>для перегляду списку відкритих портів на локальному хості. Буде виведено список портів, які відкриті для прослуховування на вашому комп'ютері.</w:t>
       </w:r>
     </w:p>
     <w:p>
@@ -2372,14 +2199,7 @@
         <w:br/>
         <w:t xml:space="preserve"> </w:t>
         <w:tab/>
-      </w:r>
-      <w:r>
-        <w:rPr/>
-        <w:t xml:space="preserve">$ </w:t>
-      </w:r>
-      <w:r>
-        <w:rPr/>
-        <w:t>ss -tuln</w:t>
+        <w:t>$ ss -tuln</w:t>
         <w:br/>
         <w:t>також надасть інформацію про відкриті порти на локальному хості.</w:t>
       </w:r>
@@ -2414,23 +2234,7 @@
       </w:pPr>
       <w:r>
         <w:rPr/>
-        <w:t>1</w:t>
-      </w:r>
-      <w:r>
-        <w:rPr/>
-        <w:t>1</w:t>
-      </w:r>
-      <w:r>
-        <w:rPr/>
-        <w:t xml:space="preserve">. Як </w:t>
-      </w:r>
-      <w:r>
-        <w:rPr/>
-        <w:t>в Linux</w:t>
-      </w:r>
-      <w:r>
-        <w:rPr/>
-        <w:t xml:space="preserve"> шукати файл за його вмістом?</w:t>
+        <w:t>11. Як в Linux шукати файл за його вмістом?</w:t>
       </w:r>
     </w:p>
     <w:p>
@@ -2596,15 +2400,7 @@
       </w:pPr>
       <w:r>
         <w:rPr/>
-        <w:t>1</w:t>
-      </w:r>
-      <w:r>
-        <w:rPr/>
-        <w:t>2</w:t>
-      </w:r>
-      <w:r>
-        <w:rPr/>
-        <w:t>. Що таке SSH?</w:t>
+        <w:t>12. Що таке SSH?</w:t>
       </w:r>
     </w:p>
     <w:p>
@@ -2750,37 +2546,17 @@
       </w:pPr>
       <w:r>
         <w:rPr/>
-        <w:t>13. Я</w:t>
-      </w:r>
-      <w:r>
-        <w:rPr/>
-        <w:t xml:space="preserve">к </w:t>
-      </w:r>
-      <w:r>
-        <w:rPr/>
-        <w:t>в Linux</w:t>
-      </w:r>
-      <w:r>
-        <w:rPr/>
-        <w:t xml:space="preserve"> організувати доступ на сервер без пароля або з певних хостів?</w:t>
-      </w:r>
-    </w:p>
-    <w:p>
-      <w:pPr>
-        <w:pStyle w:val="Normal"/>
-        <w:rPr/>
-      </w:pPr>
-      <w:r>
-        <w:rPr/>
-        <w:t xml:space="preserve">У Linux </w:t>
-      </w:r>
-      <w:r>
-        <w:rPr/>
-        <w:t>можна</w:t>
-      </w:r>
-      <w:r>
-        <w:rPr/>
-        <w:t xml:space="preserve"> організувати доступ на сервер без пароля або з певних хостів за допомогою ключів SSH та файлу ~/.ssh/authorized_keys. Ось кроки для цього:</w:t>
+        <w:t>13. Як в Linux організувати доступ на сервер без пароля або з певних хостів?</w:t>
+      </w:r>
+    </w:p>
+    <w:p>
+      <w:pPr>
+        <w:pStyle w:val="Normal"/>
+        <w:rPr/>
+      </w:pPr>
+      <w:r>
+        <w:rPr/>
+        <w:t>У Linux можна організувати доступ на сервер без пароля або з певних хостів за допомогою ключів SSH та файлу ~/.ssh/authorized_keys. Ось кроки для цього:</w:t>
       </w:r>
     </w:p>
     <w:p>
@@ -2834,23 +2610,14 @@
         <w:rPr/>
         <w:tab/>
         <w:tab/>
-      </w:r>
-      <w:r>
-        <w:rPr/>
-        <w:t xml:space="preserve">$ </w:t>
-      </w:r>
-      <w:r>
-        <w:rPr/>
-        <w:t xml:space="preserve">ssh-copy-id </w:t>
-      </w:r>
-      <w:hyperlink r:id="rId3">
-        <w:r>
-          <w:rPr>
-            <w:rStyle w:val="InternetLink"/>
-          </w:rPr>
-          <w:t>user@server</w:t>
-        </w:r>
-      </w:hyperlink>
+        <w:t xml:space="preserve">$ ssh-copy-id </w:t>
+      </w:r>
+      <w:r>
+        <w:rPr>
+          <w:rStyle w:val="InternetLink"/>
+        </w:rPr>
+        <w:t>user@server</w:t>
+      </w:r>
     </w:p>
     <w:p>
       <w:pPr>
@@ -2946,19 +2713,7 @@
       </w:pPr>
       <w:r>
         <w:rPr/>
-        <w:t xml:space="preserve">14. </w:t>
-      </w:r>
-      <w:r>
-        <w:rPr/>
-        <w:t xml:space="preserve">Як </w:t>
-      </w:r>
-      <w:r>
-        <w:rPr/>
-        <w:t xml:space="preserve">в Linux </w:t>
-      </w:r>
-      <w:r>
-        <w:rPr/>
-        <w:t>обмежити доступні для виконання команди?</w:t>
+        <w:t>14. Як в Linux обмежити доступні для виконання команди?</w:t>
       </w:r>
     </w:p>
     <w:p>
@@ -3045,15 +2800,7 @@
       </w:r>
       <w:r>
         <w:rPr/>
-        <w:t xml:space="preserve">: </w:t>
-      </w:r>
-      <w:r>
-        <w:rPr/>
-        <w:t>Ц</w:t>
-      </w:r>
-      <w:r>
-        <w:rPr/>
-        <w:t>е системи контролю доступу, які дозволяють обмежувати доступ до файлів, каталогів та програм на рівні ядра операційної системи. Вони забезпечують механізми для визначення та обмеження виконання певних програм та команд.</w:t>
+        <w:t>: Це системи контролю доступу, які дозволяють обмежувати доступ до файлів, каталогів та програм на рівні ядра операційної системи. Вони забезпечують механізми для визначення та обмеження виконання певних програм та команд.</w:t>
       </w:r>
     </w:p>
     <w:p>
@@ -3160,15 +2907,7 @@
       </w:pPr>
       <w:r>
         <w:rPr/>
-        <w:t>1</w:t>
-      </w:r>
-      <w:r>
-        <w:rPr/>
-        <w:t>5</w:t>
-      </w:r>
-      <w:r>
-        <w:rPr/>
-        <w:t>. Як перевірити спожиті ресурси під час сеансу SSH?</w:t>
+        <w:t>15. Як перевірити спожиті ресурси під час сеансу SSH?</w:t>
       </w:r>
     </w:p>
     <w:p>
@@ -3318,37 +3057,17 @@
       </w:pPr>
       <w:r>
         <w:rPr/>
-        <w:t>1</w:t>
-      </w:r>
-      <w:r>
-        <w:rPr/>
-        <w:t>6</w:t>
-      </w:r>
-      <w:r>
-        <w:rPr/>
-        <w:t xml:space="preserve">. Що означає дозвіл на файл 755 </w:t>
-      </w:r>
-      <w:r>
-        <w:rPr/>
-        <w:t>в операційній системі Linux</w:t>
-      </w:r>
-      <w:r>
-        <w:rPr/>
-        <w:t>?</w:t>
-      </w:r>
-    </w:p>
-    <w:p>
-      <w:pPr>
-        <w:pStyle w:val="Normal"/>
-        <w:rPr/>
-      </w:pPr>
-      <w:r>
-        <w:rPr/>
-        <w:t>Д</w:t>
-      </w:r>
-      <w:r>
-        <w:rPr/>
-        <w:t>озвіл на файл 755 означає, що власник файлу має повний доступ (читання, запис та виконання), а група користувачів та інші користувачі мають дозвіл на читання та виконання файлу, але не на його змінення.</w:t>
+        <w:t>16. Що означає дозвіл на файл 755 в операційній системі Linux?</w:t>
+      </w:r>
+    </w:p>
+    <w:p>
+      <w:pPr>
+        <w:pStyle w:val="Normal"/>
+        <w:rPr/>
+      </w:pPr>
+      <w:r>
+        <w:rPr/>
+        <w:t>Дозвіл на файл 755 означає, що власник файлу має повний доступ (читання, запис та виконання), а група користувачів та інші користувачі мають дозвіл на читання та виконання файлу, але не на його змінення.</w:t>
       </w:r>
     </w:p>
     <w:p>
@@ -3476,33 +3195,17 @@
       </w:pPr>
       <w:r>
         <w:rPr/>
-        <w:t>1</w:t>
-      </w:r>
-      <w:r>
-        <w:rPr/>
-        <w:t>7</w:t>
-      </w:r>
-      <w:r>
-        <w:rPr/>
-        <w:t>. Що таке SELinux і навіщо він потрібен?</w:t>
-      </w:r>
-    </w:p>
-    <w:p>
-      <w:pPr>
-        <w:pStyle w:val="Normal"/>
-        <w:rPr/>
-      </w:pPr>
-      <w:r>
-        <w:rPr/>
-        <w:t xml:space="preserve">SELinux (Security-Enhanced Linux) - це обов'язкова система контролю доступу в Linux, яка надає додаткові рівні безпеки для операційної системи </w:t>
-      </w:r>
-      <w:r>
-        <w:rPr/>
-        <w:t>на рівні ядра</w:t>
-      </w:r>
-      <w:r>
-        <w:rPr/>
-        <w:t>. Основна мета SELinux полягає в обмеженні доступу процесів до ресурсів в операційній системі, щоб запобігти зловживанням та атакам.</w:t>
+        <w:t>17. Що таке SELinux і навіщо він потрібен?</w:t>
+      </w:r>
+    </w:p>
+    <w:p>
+      <w:pPr>
+        <w:pStyle w:val="Normal"/>
+        <w:rPr/>
+      </w:pPr>
+      <w:r>
+        <w:rPr/>
+        <w:t>SELinux (Security-Enhanced Linux) - це обов'язкова система контролю доступу в Linux, яка надає додаткові рівні безпеки для операційної системи на рівні ядра. Основна мета SELinux полягає в обмеженні доступу процесів до ресурсів в операційній системі, щоб запобігти зловживанням та атакам.</w:t>
       </w:r>
     </w:p>
     <w:p>
@@ -3678,15 +3381,7 @@
       </w:pPr>
       <w:r>
         <w:rPr/>
-        <w:t>1</w:t>
-      </w:r>
-      <w:r>
-        <w:rPr/>
-        <w:t>8</w:t>
-      </w:r>
-      <w:r>
-        <w:rPr/>
-        <w:t>. Як визначити PCI-пристрій у системі, наприклад RAID controller?</w:t>
+        <w:t>18. Як визначити PCI-пристрій у системі, наприклад RAID controller?</w:t>
       </w:r>
     </w:p>
     <w:p>
@@ -3740,9 +3435,6 @@
         <w:rPr/>
         <w:tab/>
         <w:tab/>
-      </w:r>
-      <w:r>
-        <w:rPr/>
         <w:t>$ lspci | grep -i raid</w:t>
       </w:r>
     </w:p>
@@ -3787,9 +3479,6 @@
         <w:rPr/>
         <w:tab/>
         <w:tab/>
-      </w:r>
-      <w:r>
-        <w:rPr/>
         <w:t>$ lshw -class storage</w:t>
       </w:r>
     </w:p>
@@ -3823,9 +3512,6 @@
         <w:rPr/>
         <w:tab/>
         <w:tab/>
-      </w:r>
-      <w:r>
-        <w:rPr/>
         <w:t>$ dmidecode -t slot</w:t>
       </w:r>
     </w:p>
@@ -3859,41 +3545,17 @@
       </w:pPr>
       <w:r>
         <w:rPr/>
-        <w:t>1</w:t>
-      </w:r>
-      <w:r>
-        <w:rPr/>
-        <w:t>9</w:t>
-      </w:r>
-      <w:r>
-        <w:rPr/>
-        <w:t xml:space="preserve">. Як </w:t>
-      </w:r>
-      <w:r>
-        <w:rPr/>
-        <w:t xml:space="preserve">в Linux </w:t>
-      </w:r>
-      <w:r>
-        <w:rPr/>
-        <w:t>перейменувати пристрій, наприклад мережеву карту чи диск?</w:t>
-      </w:r>
-    </w:p>
-    <w:p>
-      <w:pPr>
-        <w:pStyle w:val="Normal"/>
-        <w:rPr/>
-      </w:pPr>
-      <w:r>
-        <w:rPr/>
-        <w:t>Ось декілька способів ц</w:t>
-      </w:r>
-      <w:r>
-        <w:rPr/>
-        <w:t>е з</w:t>
-      </w:r>
-      <w:r>
-        <w:rPr/>
-        <w:t>робити:</w:t>
+        <w:t>19. Як в Linux перейменувати пристрій, наприклад мережеву карту чи диск?</w:t>
+      </w:r>
+    </w:p>
+    <w:p>
+      <w:pPr>
+        <w:pStyle w:val="Normal"/>
+        <w:rPr/>
+      </w:pPr>
+      <w:r>
+        <w:rPr/>
+        <w:t>Ось декілька способів це зробити:</w:t>
       </w:r>
     </w:p>
     <w:p>
@@ -4201,23 +3863,7 @@
       </w:pPr>
       <w:r>
         <w:rPr/>
-        <w:t>Управління простором для зберігання даних на л</w:t>
-      </w:r>
-      <w:r>
-        <w:rPr/>
-        <w:t>ьоту</w:t>
-      </w:r>
-      <w:r>
-        <w:rPr/>
-        <w:t xml:space="preserve">: LVM дозволяє легко розподіляти, об'єднувати та перерозподіляти простір для зберігання даних на </w:t>
-      </w:r>
-      <w:r>
-        <w:rPr/>
-        <w:t>льоту</w:t>
-      </w:r>
-      <w:r>
-        <w:rPr/>
-        <w:t>, що дозволяє ефективно використовувати фізичні ресурси та забезпечувати гнучкість управління простором для зберігання даних.</w:t>
+        <w:t>Управління простором для зберігання даних на льоту: LVM дозволяє легко розподіляти, об'єднувати та перерозподіляти простір для зберігання даних на льоту, що дозволяє ефективно використовувати фізичні ресурси та забезпечувати гнучкість управління простором для зберігання даних.</w:t>
       </w:r>
     </w:p>
     <w:p>
@@ -4345,44 +3991,37 @@
       </w:pPr>
       <w:r>
         <w:rPr/>
-        <w:t>Exit code (код виходу) - це значення, яке повертається з програми або процесу після його завершення. Це числове значення вказує на статус завершення процесу і може містити інформацію про те, чи відбулася помилка під час виконання програми.</w:t>
-      </w:r>
-    </w:p>
-    <w:p>
-      <w:pPr>
-        <w:pStyle w:val="Normal"/>
-        <w:rPr/>
-      </w:pPr>
-      <w:r>
-        <w:rPr/>
-        <w:t xml:space="preserve">Щоб дізнатися exit code для попередньо виконаної команди в UNIX-подібних системах, ви можете використати змінну </w:t>
-      </w:r>
-      <w:r>
-        <w:rPr/>
-        <w:t>shell</w:t>
-      </w:r>
-      <w:r>
-        <w:rPr/>
-        <w:t xml:space="preserve"> $? після виконання команди. Наприклад, в терміналі Linux ви можете ввести:</w:t>
-      </w:r>
-    </w:p>
-    <w:p>
-      <w:pPr>
-        <w:pStyle w:val="Normal"/>
-        <w:rPr/>
-      </w:pPr>
-      <w:r>
-        <w:rPr/>
-        <w:tab/>
-        <w:tab/>
-      </w:r>
-      <w:r>
-        <w:rPr/>
-        <w:t xml:space="preserve">$ </w:t>
-      </w:r>
-      <w:r>
-        <w:rPr/>
-        <w:t>echo $?</w:t>
+        <w:t xml:space="preserve">Exit code (код виходу) - це значення </w:t>
+      </w:r>
+      <w:r>
+        <w:rPr/>
+        <w:t>змінної оточення</w:t>
+      </w:r>
+      <w:r>
+        <w:rPr/>
+        <w:t>, яке повертається з програми або процесу після його завершення. Це числове значення вказує на статус завершення процесу і може містити інформацію про те, чи відбулася помилка під час виконання програми.</w:t>
+      </w:r>
+    </w:p>
+    <w:p>
+      <w:pPr>
+        <w:pStyle w:val="Normal"/>
+        <w:rPr/>
+      </w:pPr>
+      <w:r>
+        <w:rPr/>
+        <w:t>Щоб дізнатися exit code для попередньо виконаної команди в UNIX-подібних системах, ви можете використати змінну $? після виконання команди. Наприклад, в терміналі Linux ви можете ввести:</w:t>
+      </w:r>
+    </w:p>
+    <w:p>
+      <w:pPr>
+        <w:pStyle w:val="Normal"/>
+        <w:rPr/>
+      </w:pPr>
+      <w:r>
+        <w:rPr/>
+        <w:tab/>
+        <w:tab/>
+        <w:t>$ echo $?</w:t>
       </w:r>
     </w:p>
     <w:p>
@@ -4444,25 +4083,163 @@
       </w:pPr>
       <w:r>
         <w:rPr/>
-        <w:t>23. Чому вивід df -h показує, що на диску зайнято мало місця, але система не дає записати файл із повідомленням “no space left on device”?</w:t>
-      </w:r>
-    </w:p>
-    <w:p>
-      <w:pPr>
-        <w:pStyle w:val="Normal"/>
-        <w:rPr/>
-      </w:pPr>
-      <w:r>
-        <w:rPr/>
-      </w:r>
-    </w:p>
-    <w:p>
-      <w:pPr>
-        <w:pStyle w:val="Normal"/>
-        <w:rPr/>
-      </w:pPr>
-      <w:r>
-        <w:rPr/>
+        <w:t xml:space="preserve">23. Чому вивід </w:t>
+      </w:r>
+      <w:r>
+        <w:rPr/>
+        <w:t xml:space="preserve">команди </w:t>
+      </w:r>
+      <w:r>
+        <w:rPr/>
+        <w:t>df -h показує, що на диску зайнято мало місця, але система не дає записати файл із повідомленням “no space left on device”?</w:t>
+      </w:r>
+    </w:p>
+    <w:p>
+      <w:pPr>
+        <w:pStyle w:val="Normal"/>
+        <w:rPr/>
+      </w:pPr>
+      <w:r>
+        <w:rPr/>
+        <w:t>Вивід команди df -h показує розподіл простору на диску та його використання. Якщо ця команда показує, що на диску зайнято мало місця, але система не дозволяє записати файл із повідомленням "no space left on device", це може мати кілька можливих причин:</w:t>
+      </w:r>
+    </w:p>
+    <w:p>
+      <w:pPr>
+        <w:pStyle w:val="Normal"/>
+        <w:rPr/>
+      </w:pPr>
+      <w:r>
+        <w:rPr/>
+        <w:tab/>
+      </w:r>
+      <w:r>
+        <w:rPr>
+          <w:i/>
+          <w:iCs/>
+        </w:rPr>
+        <w:t>Резервований простір для root</w:t>
+      </w:r>
+      <w:r>
+        <w:rPr/>
+        <w:t>: У багатьох файлових системах резервується певна кількість простору для використання root-користувачем. Це означає, що навіть якщо для звичайних користувачів простір виглядає вільним, root-користувач може бачити бракуючий простір. Це може бути причиною повідомлення про "no space left on device".</w:t>
+      </w:r>
+    </w:p>
+    <w:p>
+      <w:pPr>
+        <w:pStyle w:val="Normal"/>
+        <w:rPr/>
+      </w:pPr>
+      <w:r>
+        <w:rPr/>
+        <w:tab/>
+      </w:r>
+      <w:r>
+        <w:rPr>
+          <w:i/>
+          <w:iCs/>
+        </w:rPr>
+        <w:t>Фрагментація файлової системи</w:t>
+      </w:r>
+      <w:r>
+        <w:rPr/>
+        <w:t>: Іноді файлова система може бути зайнята багатьма невеликими фрагментами, які утворюють "дірки" у вільному просторі. Хоча загальний обсяг вільного місця може бути значним, він може бути розташований у недоступних для запису ділянках файлової системи.</w:t>
+      </w:r>
+    </w:p>
+    <w:p>
+      <w:pPr>
+        <w:pStyle w:val="Normal"/>
+        <w:rPr/>
+      </w:pPr>
+      <w:r>
+        <w:rPr/>
+        <w:tab/>
+      </w:r>
+      <w:r>
+        <w:rPr>
+          <w:i/>
+          <w:iCs/>
+        </w:rPr>
+        <w:t>Системні процеси, що використовують простір</w:t>
+      </w:r>
+      <w:r>
+        <w:rPr/>
+        <w:t>: Іноді системні процеси або служби можуть використовувати простір на диску, що не відображається в звичайних вимірах вільного місця.</w:t>
+      </w:r>
+    </w:p>
+    <w:p>
+      <w:pPr>
+        <w:pStyle w:val="Normal"/>
+        <w:rPr>
+          <w:sz w:val="20"/>
+          <w:szCs w:val="24"/>
+        </w:rPr>
+      </w:pPr>
+      <w:r>
+        <w:rPr>
+          <w:sz w:val="20"/>
+          <w:szCs w:val="24"/>
+        </w:rPr>
+      </w:r>
+    </w:p>
+    <w:p>
+      <w:pPr>
+        <w:pStyle w:val="Normal"/>
+        <w:rPr>
+          <w:sz w:val="20"/>
+          <w:szCs w:val="24"/>
+        </w:rPr>
+      </w:pPr>
+      <w:r>
+        <w:rPr>
+          <w:sz w:val="20"/>
+          <w:szCs w:val="24"/>
+        </w:rPr>
+        <w:t xml:space="preserve">Щоб дізнатися точну причину, може бути корисним використання інших команд, таких як </w:t>
+      </w:r>
+      <w:r>
+        <w:rPr>
+          <w:b/>
+          <w:bCs/>
+          <w:sz w:val="20"/>
+          <w:szCs w:val="24"/>
+        </w:rPr>
+        <w:t>du</w:t>
+      </w:r>
+      <w:r>
+        <w:rPr>
+          <w:sz w:val="20"/>
+          <w:szCs w:val="24"/>
+        </w:rPr>
+        <w:t xml:space="preserve"> для аналізу використання простору на диску та </w:t>
+      </w:r>
+      <w:r>
+        <w:rPr>
+          <w:b/>
+          <w:bCs/>
+          <w:sz w:val="20"/>
+          <w:szCs w:val="24"/>
+        </w:rPr>
+        <w:t xml:space="preserve">df -i </w:t>
+      </w:r>
+      <w:r>
+        <w:rPr>
+          <w:sz w:val="20"/>
+          <w:szCs w:val="24"/>
+        </w:rPr>
+        <w:t>для перевірки використання інодів. Також, перевірте журнали системи для отримання більш детальної інформації про помилки запису файлів.</w:t>
+      </w:r>
+    </w:p>
+    <w:p>
+      <w:pPr>
+        <w:pStyle w:val="Normal"/>
+        <w:rPr/>
+      </w:pPr>
+      <w:r>
+        <w:rPr/>
+      </w:r>
+      <w:r>
+        <w:br w:type="page"/>
       </w:r>
     </w:p>
     <w:p>
@@ -4483,6 +4260,239 @@
     <w:p>
       <w:pPr>
         <w:pStyle w:val="Normal"/>
+        <w:rPr>
+          <w:i/>
+          <w:i/>
+          <w:iCs/>
+        </w:rPr>
+      </w:pPr>
+      <w:r>
+        <w:rPr>
+          <w:i/>
+          <w:iCs/>
+        </w:rPr>
+        <w:tab/>
+        <w:t xml:space="preserve">Команда з </w:t>
+      </w:r>
+      <w:r>
+        <w:rPr>
+          <w:i/>
+          <w:iCs/>
+        </w:rPr>
+        <w:t xml:space="preserve">одним </w:t>
+      </w:r>
+      <w:r>
+        <w:rPr>
+          <w:i/>
+          <w:iCs/>
+        </w:rPr>
+        <w:t>амперсандом (command1 &amp; command2):</w:t>
+      </w:r>
+    </w:p>
+    <w:p>
+      <w:pPr>
+        <w:pStyle w:val="Normal"/>
+        <w:rPr/>
+      </w:pPr>
+      <w:r>
+        <w:rPr/>
+        <w:tab/>
+        <w:t>Команда command1 виконується в фоновому режимі, тобто у фоновому процесі.</w:t>
+      </w:r>
+    </w:p>
+    <w:p>
+      <w:pPr>
+        <w:pStyle w:val="Normal"/>
+        <w:rPr/>
+      </w:pPr>
+      <w:r>
+        <w:rPr/>
+        <w:t>Після запуску command1, виконується command2 незалежно від того, чи завершилася command1 чи ні.</w:t>
+      </w:r>
+    </w:p>
+    <w:p>
+      <w:pPr>
+        <w:pStyle w:val="Normal"/>
+        <w:rPr/>
+      </w:pPr>
+      <w:r>
+        <w:rPr/>
+        <w:t>Це дозволяє виконувати команди паралельно, без очікування завершення першої команди.</w:t>
+      </w:r>
+    </w:p>
+    <w:p>
+      <w:pPr>
+        <w:pStyle w:val="Normal"/>
+        <w:rPr/>
+      </w:pPr>
+      <w:r>
+        <w:rPr>
+          <w:i/>
+          <w:iCs/>
+        </w:rPr>
+        <w:tab/>
+        <w:t xml:space="preserve">Команда з </w:t>
+      </w:r>
+      <w:r>
+        <w:rPr>
+          <w:i/>
+          <w:iCs/>
+        </w:rPr>
+        <w:t xml:space="preserve">двома </w:t>
+      </w:r>
+      <w:r>
+        <w:rPr>
+          <w:i/>
+          <w:iCs/>
+        </w:rPr>
+        <w:t>амперсанд</w:t>
+      </w:r>
+      <w:r>
+        <w:rPr>
+          <w:i/>
+          <w:iCs/>
+        </w:rPr>
+        <w:t>а</w:t>
+      </w:r>
+      <w:r>
+        <w:rPr>
+          <w:i/>
+          <w:iCs/>
+        </w:rPr>
+        <w:t>м</w:t>
+      </w:r>
+      <w:r>
+        <w:rPr>
+          <w:i/>
+          <w:iCs/>
+        </w:rPr>
+        <w:t>и, тобто</w:t>
+      </w:r>
+      <w:r>
+        <w:rPr>
+          <w:i/>
+          <w:iCs/>
+        </w:rPr>
+        <w:t xml:space="preserve"> </w:t>
+      </w:r>
+      <w:r>
+        <w:rPr>
+          <w:i/>
+          <w:iCs/>
+        </w:rPr>
+        <w:t>л</w:t>
+      </w:r>
+      <w:r>
+        <w:rPr>
+          <w:i/>
+          <w:iCs/>
+        </w:rPr>
+        <w:t>огічний оператор “</w:t>
+      </w:r>
+      <w:r>
+        <w:rPr>
+          <w:i/>
+          <w:iCs/>
+        </w:rPr>
+        <w:t>і”</w:t>
+      </w:r>
+      <w:r>
+        <w:rPr>
+          <w:i/>
+          <w:iCs/>
+        </w:rPr>
+        <w:t xml:space="preserve"> (command1 &amp;&amp; command2):</w:t>
+      </w:r>
+    </w:p>
+    <w:p>
+      <w:pPr>
+        <w:pStyle w:val="Normal"/>
+        <w:rPr/>
+      </w:pPr>
+      <w:r>
+        <w:rPr/>
+        <w:tab/>
+        <w:t>Команда command1 виконується, і тільки якщо вона завершується успішно (з вихідним кодом 0), тоді виконується command2.</w:t>
+      </w:r>
+    </w:p>
+    <w:p>
+      <w:pPr>
+        <w:pStyle w:val="Normal"/>
+        <w:rPr/>
+      </w:pPr>
+      <w:r>
+        <w:rPr/>
+        <w:t>Якщо command1 завершується з помилкою (з вихідним кодом, відмінним від 0), то command2 не виконується.</w:t>
+      </w:r>
+    </w:p>
+    <w:p>
+      <w:pPr>
+        <w:pStyle w:val="Normal"/>
+        <w:rPr/>
+      </w:pPr>
+      <w:r>
+        <w:rPr>
+          <w:i/>
+          <w:iCs/>
+        </w:rPr>
+        <w:tab/>
+        <w:t>Логічний оператор “</w:t>
+      </w:r>
+      <w:r>
+        <w:rPr>
+          <w:i/>
+          <w:iCs/>
+        </w:rPr>
+        <w:t>і”, потім логічний оператор</w:t>
+      </w:r>
+      <w:r>
+        <w:rPr>
+          <w:i/>
+          <w:iCs/>
+        </w:rPr>
+        <w:t xml:space="preserve"> </w:t>
+      </w:r>
+      <w:r>
+        <w:rPr>
+          <w:b/>
+          <w:bCs/>
+          <w:i/>
+          <w:iCs/>
+        </w:rPr>
+        <w:t>АБО</w:t>
+      </w:r>
+      <w:r>
+        <w:rPr>
+          <w:i/>
+          <w:iCs/>
+        </w:rPr>
+        <w:t xml:space="preserve"> (command1 &amp;&amp; command2 || command3):</w:t>
+      </w:r>
+    </w:p>
+    <w:p>
+      <w:pPr>
+        <w:pStyle w:val="Normal"/>
+        <w:rPr/>
+      </w:pPr>
+      <w:r>
+        <w:rPr/>
+        <w:tab/>
+        <w:t>Команда command1 виконується, і тільки якщо вона завершується успішно (з вихідним кодом 0), тоді виконується command2. Якщо command1 завершується з помилкою, command2 не виконується, а виконується command3.</w:t>
+      </w:r>
+    </w:p>
+    <w:p>
+      <w:pPr>
+        <w:pStyle w:val="Normal"/>
+        <w:rPr/>
+      </w:pPr>
+      <w:r>
+        <w:rPr/>
+        <w:t>Тобто, command3 виконується лише в тому випадку, коли command1 завершується з помилкою.</w:t>
+      </w:r>
+    </w:p>
+    <w:p>
+      <w:pPr>
+        <w:pStyle w:val="Normal"/>
         <w:rPr/>
       </w:pPr>
       <w:r>
@@ -4510,7 +4520,178 @@
       </w:pPr>
       <w:r>
         <w:rPr/>
-        <w:t>25. З мережі різко зріс вихідний трафік на 25-й порт. Як, маючи доступ на гейтвей, виявити шкідника з внутрішньої мережі?</w:t>
+        <w:t xml:space="preserve">25. З мережі різко зріс вихідний трафік на 25-й порт. Як, маючи доступ на </w:t>
+      </w:r>
+      <w:r>
+        <w:rPr/>
+        <w:t>gateway</w:t>
+      </w:r>
+      <w:r>
+        <w:rPr/>
+        <w:t>, виявити шкідника з внутрішньої мережі?</w:t>
+      </w:r>
+    </w:p>
+    <w:p>
+      <w:pPr>
+        <w:pStyle w:val="Normal"/>
+        <w:rPr/>
+      </w:pPr>
+      <w:r>
+        <w:rPr/>
+        <w:t>Зазвичай порт 25 використовується для протоколу SMTP (Simple Mail Transfer Protocol), який є стандартним протоколом для надсилання електронної пошти через Інтернет.</w:t>
+      </w:r>
+    </w:p>
+    <w:p>
+      <w:pPr>
+        <w:pStyle w:val="Normal"/>
+        <w:rPr/>
+      </w:pPr>
+      <w:r>
+        <w:rPr/>
+        <w:t xml:space="preserve">Для </w:t>
+      </w:r>
+      <w:r>
+        <w:rPr/>
+        <w:t xml:space="preserve">його перевірки </w:t>
+      </w:r>
+      <w:r>
+        <w:rPr/>
+        <w:t>ви можете використати кілька методів та інструментів:</w:t>
+      </w:r>
+    </w:p>
+    <w:p>
+      <w:pPr>
+        <w:pStyle w:val="Normal"/>
+        <w:rPr/>
+      </w:pPr>
+      <w:r>
+        <w:rPr/>
+        <w:tab/>
+      </w:r>
+      <w:r>
+        <w:rPr>
+          <w:i/>
+          <w:iCs/>
+        </w:rPr>
+        <w:t>Моніторинг мережевого трафіку:</w:t>
+      </w:r>
+    </w:p>
+    <w:p>
+      <w:pPr>
+        <w:pStyle w:val="Normal"/>
+        <w:rPr/>
+      </w:pPr>
+      <w:r>
+        <w:rPr/>
+        <w:t>Використовуйте програми для моніторингу мережі, такі як Wireshark або tcpdump, для аналізу трафіку на 25-му порті. Вони дозволять вам переглядати пакети, які проходять через мережу, і виявляти незвичайну активність або незвичайний трафік на цьому порті.</w:t>
+      </w:r>
+    </w:p>
+    <w:p>
+      <w:pPr>
+        <w:pStyle w:val="Normal"/>
+        <w:rPr/>
+      </w:pPr>
+      <w:r>
+        <w:rPr/>
+        <w:tab/>
+      </w:r>
+      <w:r>
+        <w:rPr>
+          <w:i/>
+          <w:iCs/>
+        </w:rPr>
+        <w:t>Журнали мережевої активності:</w:t>
+      </w:r>
+    </w:p>
+    <w:p>
+      <w:pPr>
+        <w:pStyle w:val="Normal"/>
+        <w:rPr/>
+      </w:pPr>
+      <w:r>
+        <w:rPr/>
+        <w:t>Перевірте журнали мережевої активності на gateway, щоб знайти незвичайну активність на 25-му порті. Це може допомогти виявити IP-адреси або пристрої, які генерують надмірний трафік.</w:t>
+      </w:r>
+    </w:p>
+    <w:p>
+      <w:pPr>
+        <w:pStyle w:val="Normal"/>
+        <w:rPr/>
+      </w:pPr>
+      <w:r>
+        <w:rPr/>
+        <w:tab/>
+      </w:r>
+      <w:r>
+        <w:rPr>
+          <w:i/>
+          <w:iCs/>
+        </w:rPr>
+        <w:t>Використання інструментів моніторингу мережі:</w:t>
+      </w:r>
+    </w:p>
+    <w:p>
+      <w:pPr>
+        <w:pStyle w:val="Normal"/>
+        <w:rPr/>
+      </w:pPr>
+      <w:r>
+        <w:rPr/>
+        <w:t>Встановіть інструменти моніторингу мережі (наприклад, ntop, iftop) на gateway, щоб відстежити, які пристрої відправляють або отримують незвичайний трафік через 25-й порт.</w:t>
+      </w:r>
+    </w:p>
+    <w:p>
+      <w:pPr>
+        <w:pStyle w:val="Normal"/>
+        <w:rPr/>
+      </w:pPr>
+      <w:r>
+        <w:rPr/>
+        <w:tab/>
+      </w:r>
+      <w:r>
+        <w:rPr>
+          <w:i/>
+          <w:iCs/>
+        </w:rPr>
+        <w:t>Перевірка систем безпеки:</w:t>
+      </w:r>
+    </w:p>
+    <w:p>
+      <w:pPr>
+        <w:pStyle w:val="Normal"/>
+        <w:rPr/>
+      </w:pPr>
+      <w:r>
+        <w:rPr/>
+        <w:t>Перевірте системи безпеки на внутрішній мережі, такі як файервол та системи виявлення вторгнень (IDS/IPS), щоб знайти аномальну активність або спроби вторгнення через 25-й порт.</w:t>
+      </w:r>
+    </w:p>
+    <w:p>
+      <w:pPr>
+        <w:pStyle w:val="Normal"/>
+        <w:rPr/>
+      </w:pPr>
+      <w:r>
+        <w:rPr/>
+        <w:tab/>
+      </w:r>
+      <w:r>
+        <w:rPr>
+          <w:i/>
+          <w:iCs/>
+        </w:rPr>
+        <w:t>Перевірка наявності вразливостей:</w:t>
+      </w:r>
+    </w:p>
+    <w:p>
+      <w:pPr>
+        <w:pStyle w:val="Normal"/>
+        <w:rPr/>
+      </w:pPr>
+      <w:r>
+        <w:rPr/>
+        <w:t>Перевірте всі пристрої внутрішньої мережі на наявність вразливостей, які можуть бути використані для генерації надмірного трафіку.</w:t>
       </w:r>
     </w:p>
     <w:p>
@@ -4543,32 +4724,171 @@
       </w:pPr>
       <w:r>
         <w:rPr/>
-        <w:t xml:space="preserve">26. Як </w:t>
-      </w:r>
-      <w:r>
-        <w:rPr/>
-        <w:t>виконати тонку настройку</w:t>
-      </w:r>
-      <w:r>
-        <w:rPr/>
-        <w:t xml:space="preserve"> параметр</w:t>
-      </w:r>
-      <w:r>
-        <w:rPr/>
-        <w:t>ів</w:t>
-      </w:r>
-      <w:r>
-        <w:rPr/>
-        <w:t xml:space="preserve"> Linux Kernel?</w:t>
-      </w:r>
-    </w:p>
-    <w:p>
-      <w:pPr>
-        <w:pStyle w:val="Normal"/>
-        <w:rPr/>
-      </w:pPr>
-      <w:r>
-        <w:rPr/>
+        <w:t>26. Як виконати тонку настройку параметрів Linux Kernel?</w:t>
+      </w:r>
+    </w:p>
+    <w:p>
+      <w:pPr>
+        <w:pStyle w:val="Normal"/>
+        <w:rPr/>
+      </w:pPr>
+      <w:r>
+        <w:rPr/>
+        <w:t>Для тонкої настройки параметрів Linux Kernel ви можете використати кілька підходів та інструментів:</w:t>
+      </w:r>
+    </w:p>
+    <w:p>
+      <w:pPr>
+        <w:pStyle w:val="Normal"/>
+        <w:rPr/>
+      </w:pPr>
+      <w:r>
+        <w:rPr/>
+        <w:tab/>
+      </w:r>
+      <w:r>
+        <w:rPr>
+          <w:i/>
+          <w:iCs/>
+        </w:rPr>
+        <w:t>Sysctl:</w:t>
+      </w:r>
+    </w:p>
+    <w:p>
+      <w:pPr>
+        <w:pStyle w:val="Normal"/>
+        <w:rPr/>
+      </w:pPr>
+      <w:r>
+        <w:rPr/>
+        <w:t>Використовуйте утиліту sysctl для зміни параметрів ядра в реальному часі та для збереження цих змін після перезавантаження. Наприклад, ви можете встановити значення параметра, використовуючи команду sysctl -w, та зберегти ці зміни в файлі конфігурації /etc/sysctl.conf.</w:t>
+      </w:r>
+    </w:p>
+    <w:p>
+      <w:pPr>
+        <w:pStyle w:val="Normal"/>
+        <w:rPr/>
+      </w:pPr>
+      <w:r>
+        <w:rPr/>
+        <w:tab/>
+      </w:r>
+      <w:r>
+        <w:rPr>
+          <w:i/>
+          <w:iCs/>
+        </w:rPr>
+        <w:t>Файли параметрів ядра в /proc:</w:t>
+      </w:r>
+    </w:p>
+    <w:p>
+      <w:pPr>
+        <w:pStyle w:val="Normal"/>
+        <w:rPr/>
+      </w:pPr>
+      <w:r>
+        <w:rPr/>
+        <w:t>Багато параметрів ядра можна налаштувати, змінивши значення відповідних файлів у каталозі /proc/sys/. Наприклад, ви можете змінити максимальну кількість відкритих файлів шляхом зміни значення в файлі /proc/sys/fs/file-max.</w:t>
+      </w:r>
+    </w:p>
+    <w:p>
+      <w:pPr>
+        <w:pStyle w:val="Normal"/>
+        <w:rPr/>
+      </w:pPr>
+      <w:r>
+        <w:rPr/>
+        <w:tab/>
+      </w:r>
+      <w:r>
+        <w:rPr>
+          <w:i/>
+          <w:iCs/>
+        </w:rPr>
+        <w:t>Файли конфігурації ядра:</w:t>
+      </w:r>
+    </w:p>
+    <w:p>
+      <w:pPr>
+        <w:pStyle w:val="Normal"/>
+        <w:rPr/>
+      </w:pPr>
+      <w:r>
+        <w:rPr/>
+        <w:t>В більшості випадків параметри ядра можна налаштувати за допомогою файлів конфігурації, таких як /etc/sysctl.conf або відповідних файлів у каталозі /etc/sysctl.d/. Ви можете встановлювати значення параметрів та вказувати їх в цих конфігураційних файлах.</w:t>
+      </w:r>
+    </w:p>
+    <w:p>
+      <w:pPr>
+        <w:pStyle w:val="Normal"/>
+        <w:rPr/>
+      </w:pPr>
+      <w:r>
+        <w:rPr/>
+        <w:tab/>
+      </w:r>
+      <w:r>
+        <w:rPr>
+          <w:i/>
+          <w:iCs/>
+        </w:rPr>
+        <w:t>Компіляція ядра:</w:t>
+      </w:r>
+    </w:p>
+    <w:p>
+      <w:pPr>
+        <w:pStyle w:val="Normal"/>
+        <w:rPr/>
+      </w:pPr>
+      <w:r>
+        <w:rPr/>
+        <w:t>Якщо вам потрібно внести глибокі зміни в параметри ядра, ви можете змінити параметри під час компіляції ядра Linux. Це дасть вам більший контроль над параметрами ядра та можливість внести значні зміни.</w:t>
+      </w:r>
+    </w:p>
+    <w:p>
+      <w:pPr>
+        <w:pStyle w:val="Normal"/>
+        <w:rPr>
+          <w:sz w:val="20"/>
+          <w:szCs w:val="24"/>
+        </w:rPr>
+      </w:pPr>
+      <w:r>
+        <w:rPr>
+          <w:sz w:val="20"/>
+          <w:szCs w:val="24"/>
+        </w:rPr>
+      </w:r>
+    </w:p>
+    <w:p>
+      <w:pPr>
+        <w:pStyle w:val="Normal"/>
+        <w:rPr>
+          <w:sz w:val="20"/>
+          <w:szCs w:val="24"/>
+        </w:rPr>
+      </w:pPr>
+      <w:r>
+        <w:rPr>
+          <w:sz w:val="20"/>
+          <w:szCs w:val="24"/>
+        </w:rPr>
+        <w:t>Перед внесенням будь-яких змін у параметри ядра рекомендується ретельно розглянути наслідки цих змін та впевнитися, що вони відповідають вашим потребам та не порушують стабільність системи.</w:t>
+      </w:r>
+    </w:p>
+    <w:p>
+      <w:pPr>
+        <w:pStyle w:val="Normal"/>
+        <w:rPr>
+          <w:sz w:val="20"/>
+          <w:szCs w:val="24"/>
+        </w:rPr>
+      </w:pPr>
+      <w:r>
+        <w:rPr>
+          <w:sz w:val="20"/>
+          <w:szCs w:val="24"/>
+        </w:rPr>
       </w:r>
     </w:p>
     <w:p>
@@ -4592,46 +4912,212 @@
       </w:pPr>
       <w:r>
         <w:rPr/>
-        <w:t>27.</w:t>
-      </w:r>
-      <w:r>
-        <w:rPr/>
-        <w:t xml:space="preserve"> Що таке ulimits </w:t>
-      </w:r>
-      <w:r>
-        <w:rPr/>
-        <w:t>в операційній системі Linux</w:t>
-      </w:r>
-      <w:r>
-        <w:rPr/>
-        <w:t>?</w:t>
-      </w:r>
-    </w:p>
-    <w:p>
-      <w:pPr>
-        <w:pStyle w:val="Normal"/>
-        <w:rPr/>
-      </w:pPr>
-      <w:r>
-        <w:rPr/>
-      </w:r>
-    </w:p>
-    <w:p>
-      <w:pPr>
-        <w:pStyle w:val="Normal"/>
-        <w:rPr/>
-      </w:pPr>
-      <w:r>
-        <w:rPr/>
-      </w:r>
-    </w:p>
-    <w:p>
-      <w:pPr>
-        <w:pStyle w:val="Normal"/>
-        <w:rPr/>
-      </w:pPr>
-      <w:r>
-        <w:rPr/>
+        <w:t>27. Що таке ulimits в операційній системі Linux?</w:t>
+      </w:r>
+    </w:p>
+    <w:p>
+      <w:pPr>
+        <w:pStyle w:val="Normal"/>
+        <w:rPr/>
+      </w:pPr>
+      <w:r>
+        <w:rPr/>
+        <w:t>Ulimits (або "user limits") в операційній системі Linux використовуються для обмеження ресурсів, доступних для користувачів та процесів. Ці обмеження можуть бути встановлені адміністраторами системи для забезпечення безпеки, стабільності та ефективності використання ресурсів.</w:t>
+      </w:r>
+    </w:p>
+    <w:p>
+      <w:pPr>
+        <w:pStyle w:val="Normal"/>
+        <w:rPr/>
+      </w:pPr>
+      <w:r>
+        <w:rPr/>
+        <w:t>Нижче наведено деякі ресурси, які можуть бути обмежені за допомогою ulimits:</w:t>
+      </w:r>
+    </w:p>
+    <w:p>
+      <w:pPr>
+        <w:pStyle w:val="Normal"/>
+        <w:rPr/>
+      </w:pPr>
+      <w:r>
+        <w:rPr/>
+        <w:tab/>
+      </w:r>
+      <w:r>
+        <w:rPr>
+          <w:i/>
+          <w:iCs/>
+        </w:rPr>
+        <w:t xml:space="preserve">Кількість </w:t>
+      </w:r>
+      <w:r>
+        <w:rPr>
+          <w:i/>
+          <w:iCs/>
+        </w:rPr>
+        <w:t xml:space="preserve">відкритих </w:t>
+      </w:r>
+      <w:r>
+        <w:rPr>
+          <w:i/>
+          <w:iCs/>
+        </w:rPr>
+        <w:t>файлів</w:t>
+      </w:r>
+      <w:r>
+        <w:rPr/>
+        <w:t>: Ulimits можуть бути використані для обмеження кількості відкритих файлів для кожного користувача або процесу.</w:t>
+      </w:r>
+    </w:p>
+    <w:p>
+      <w:pPr>
+        <w:pStyle w:val="Normal"/>
+        <w:rPr/>
+      </w:pPr>
+      <w:r>
+        <w:rPr/>
+        <w:tab/>
+      </w:r>
+      <w:r>
+        <w:rPr>
+          <w:i/>
+          <w:iCs/>
+        </w:rPr>
+        <w:t xml:space="preserve">Кількість </w:t>
+      </w:r>
+      <w:r>
+        <w:rPr>
+          <w:i/>
+          <w:iCs/>
+        </w:rPr>
+        <w:t xml:space="preserve">створених </w:t>
+      </w:r>
+      <w:r>
+        <w:rPr>
+          <w:i/>
+          <w:iCs/>
+        </w:rPr>
+        <w:t>процесів</w:t>
+      </w:r>
+      <w:r>
+        <w:rPr/>
+        <w:t>: Адміністратори можуть встановлювати обмеження на кількість процесів, які може створити користувач або процес.</w:t>
+      </w:r>
+    </w:p>
+    <w:p>
+      <w:pPr>
+        <w:pStyle w:val="Normal"/>
+        <w:rPr/>
+      </w:pPr>
+      <w:r>
+        <w:rPr/>
+        <w:tab/>
+      </w:r>
+      <w:r>
+        <w:rPr>
+          <w:i/>
+          <w:iCs/>
+        </w:rPr>
+        <w:t xml:space="preserve">Обсяг </w:t>
+      </w:r>
+      <w:r>
+        <w:rPr>
+          <w:i/>
+          <w:iCs/>
+        </w:rPr>
+        <w:t xml:space="preserve">вживаної </w:t>
+      </w:r>
+      <w:r>
+        <w:rPr>
+          <w:i/>
+          <w:iCs/>
+        </w:rPr>
+        <w:t>пам'яті</w:t>
+      </w:r>
+      <w:r>
+        <w:rPr/>
+        <w:t>: Можливо, встановити обмеження на обсяг пам'яті, доступний для користувачів або процесів.</w:t>
+      </w:r>
+    </w:p>
+    <w:p>
+      <w:pPr>
+        <w:pStyle w:val="Normal"/>
+        <w:rPr/>
+      </w:pPr>
+      <w:r>
+        <w:rPr/>
+        <w:tab/>
+      </w:r>
+      <w:r>
+        <w:rPr>
+          <w:i/>
+          <w:iCs/>
+        </w:rPr>
+        <w:t xml:space="preserve">Час виконання </w:t>
+      </w:r>
+      <w:r>
+        <w:rPr>
+          <w:i/>
+          <w:iCs/>
+        </w:rPr>
+        <w:t>процесів</w:t>
+      </w:r>
+      <w:r>
+        <w:rPr/>
+        <w:t>: Ulimits можуть бути використані для обмеження максимального часу виконання для процесів.</w:t>
+      </w:r>
+    </w:p>
+    <w:p>
+      <w:pPr>
+        <w:pStyle w:val="Normal"/>
+        <w:rPr>
+          <w:sz w:val="20"/>
+          <w:szCs w:val="24"/>
+        </w:rPr>
+      </w:pPr>
+      <w:r>
+        <w:rPr>
+          <w:sz w:val="20"/>
+          <w:szCs w:val="24"/>
+        </w:rPr>
+      </w:r>
+    </w:p>
+    <w:p>
+      <w:pPr>
+        <w:pStyle w:val="Normal"/>
+        <w:rPr>
+          <w:sz w:val="20"/>
+          <w:szCs w:val="24"/>
+        </w:rPr>
+      </w:pPr>
+      <w:r>
+        <w:rPr>
+          <w:sz w:val="20"/>
+          <w:szCs w:val="24"/>
+        </w:rPr>
+        <w:t>Ці обмеження можуть бути встановлені для конкретних користувачів або груп користувачів, а також для конкретних процесів. Вони можуть бути корисні для управління ресурсами системи, запобігання перевантаженням та забезпечення стабільності в роботі операційної системи.</w:t>
+      </w:r>
+    </w:p>
+    <w:p>
+      <w:pPr>
+        <w:pStyle w:val="Normal"/>
+        <w:rPr/>
+      </w:pPr>
+      <w:r>
+        <w:rPr/>
+      </w:r>
+    </w:p>
+    <w:p>
+      <w:pPr>
+        <w:pStyle w:val="Normal"/>
+        <w:rPr/>
+      </w:pPr>
+      <w:r>
+        <w:rPr/>
+      </w:r>
+      <w:r>
+        <w:br w:type="page"/>
       </w:r>
     </w:p>
     <w:p>
@@ -4646,29 +5132,17 @@
       </w:pPr>
       <w:r>
         <w:rPr/>
-        <w:t>28</w:t>
-      </w:r>
-      <w:r>
-        <w:rPr/>
-        <w:t>. У чому різниця між символічними та hard links?</w:t>
-      </w:r>
-    </w:p>
-    <w:p>
-      <w:pPr>
-        <w:pStyle w:val="Normal"/>
-        <w:rPr/>
-      </w:pPr>
-      <w:r>
-        <w:rPr/>
-        <w:t>У Linux символічні посилання (</w:t>
-      </w:r>
-      <w:r>
-        <w:rPr/>
-        <w:t>symbolic links</w:t>
-      </w:r>
-      <w:r>
-        <w:rPr/>
-        <w:t xml:space="preserve"> або симлінки) - це спеціальний тип файлів, який дозволяє створювати посилання на інші файли або каталоги. Ось деякі ключові особливості символічних посилань в Linux:</w:t>
+        <w:t>28. У чому різниця між символічними та hard links?</w:t>
+      </w:r>
+    </w:p>
+    <w:p>
+      <w:pPr>
+        <w:pStyle w:val="Normal"/>
+        <w:rPr/>
+      </w:pPr>
+      <w:r>
+        <w:rPr/>
+        <w:t>У Linux символічні посилання (symbolic links або симлінки) - це спеціальний тип файлів, який дозволяє створювати посилання на інші файли або каталоги. Ось деякі ключові особливості символічних посилань в Linux:</w:t>
       </w:r>
     </w:p>
     <w:p>
@@ -4696,37 +5170,14 @@
       </w:pPr>
       <w:r>
         <w:rPr/>
-        <w:t>Відмінність від жорстких посилань: У відмінність від жорстких посилань, символічні посилання містять шлях до цільового файлу, тоді як жорсткі посилання містять прям</w:t>
-      </w:r>
-      <w:r>
-        <w:rPr/>
-        <w:t>е</w:t>
-      </w:r>
-      <w:r>
-        <w:rPr/>
-        <w:t xml:space="preserve"> посил</w:t>
-      </w:r>
-      <w:r>
-        <w:rPr/>
-        <w:t>ання</w:t>
-      </w:r>
-      <w:r>
-        <w:rPr/>
-        <w:t xml:space="preserve"> на </w:t>
-      </w:r>
-      <w:r>
-        <w:rPr>
-          <w:i/>
-          <w:iCs/>
-        </w:rPr>
-        <w:t>inode</w:t>
-      </w:r>
-      <w:r>
-        <w:rPr>
-          <w:i/>
-          <w:iCs/>
-        </w:rPr>
-        <w:t xml:space="preserve"> </w:t>
+        <w:t xml:space="preserve">Відмінність від жорстких посилань: У відмінність від жорстких посилань, символічні посилання містять шлях до цільового файлу, тоді як жорсткі посилання містять пряме посилання на </w:t>
+      </w:r>
+      <w:r>
+        <w:rPr>
+          <w:i/>
+          <w:iCs/>
+        </w:rPr>
+        <w:t xml:space="preserve">inode </w:t>
       </w:r>
       <w:r>
         <w:rPr/>
@@ -4758,15 +5209,7 @@
       </w:pPr>
       <w:r>
         <w:rPr/>
-        <w:t xml:space="preserve">Легка зміна або видалення: </w:t>
-      </w:r>
-      <w:r>
-        <w:rPr/>
-        <w:t xml:space="preserve">symbolic links </w:t>
-      </w:r>
-      <w:r>
-        <w:rPr/>
-        <w:t>легко змінювати або видаляти, оскільки вони представляють собою просто посилання на цільовий файл.</w:t>
+        <w:t>Легка зміна або видалення: symbolic links легко змінювати або видаляти, оскільки вони представляють собою просто посилання на цільовий файл.</w:t>
       </w:r>
     </w:p>
     <w:p>
@@ -4784,26 +5227,9 @@
         <w:br/>
         <w:t xml:space="preserve"> </w:t>
         <w:tab/>
-      </w:r>
-      <w:r>
-        <w:rPr/>
-        <w:t xml:space="preserve">$ </w:t>
-      </w:r>
-      <w:r>
-        <w:rPr/>
-        <w:t>ln -s source_file target_link</w:t>
+        <w:t>$ ln -s source_file target_link</w:t>
         <w:br/>
         <w:t>де source_file - це цільовий файл або каталог, а target_link - це ім'я символічного посилання.</w:t>
-      </w:r>
-    </w:p>
-    <w:p>
-      <w:pPr>
-        <w:pStyle w:val="Normal"/>
-        <w:rPr/>
-      </w:pPr>
-      <w:r>
-        <w:rPr/>
-        <w:t>Символічні посилання дозволяють зручно керувати файловою системою та створювати зручні посилання на файли та каталоги в Linux.</w:t>
       </w:r>
     </w:p>
     <w:p>
@@ -4836,20 +5262,151 @@
       </w:pPr>
       <w:r>
         <w:rPr/>
-        <w:t>29</w:t>
-      </w:r>
-      <w:r>
-        <w:rPr/>
-        <w:t>. Що таке фрагментація ext3 та ext4?</w:t>
-      </w:r>
-    </w:p>
-    <w:p>
-      <w:pPr>
-        <w:pStyle w:val="Normal"/>
-        <w:rPr/>
-      </w:pPr>
-      <w:r>
-        <w:rPr/>
+        <w:t xml:space="preserve">29. Що таке фрагментація </w:t>
+      </w:r>
+      <w:r>
+        <w:rPr/>
+        <w:t>файлових систем</w:t>
+      </w:r>
+      <w:r>
+        <w:rPr/>
+        <w:t xml:space="preserve"> ext3 та ext4?</w:t>
+      </w:r>
+    </w:p>
+    <w:p>
+      <w:pPr>
+        <w:pStyle w:val="Normal"/>
+        <w:rPr/>
+      </w:pPr>
+      <w:r>
+        <w:rPr/>
+        <w:t>Фрагментація файлової системи відноситься до розподілу файлів на дискі у непослідовному порядку, що може виникати при додаванні, видаленні та зміні розміру файлів. Рівень фрагментації може впливати на швидкодію зчитування та запису, оскільки операційна система повинна виконати додаткові операції для знаходження та зчитування різних фрагментів файлу.</w:t>
+      </w:r>
+    </w:p>
+    <w:p>
+      <w:pPr>
+        <w:pStyle w:val="Normal"/>
+        <w:rPr/>
+      </w:pPr>
+      <w:r>
+        <w:rPr/>
+        <w:t xml:space="preserve">У випадку файлових систем ext3 та ext4 </w:t>
+      </w:r>
+      <w:r>
+        <w:rPr/>
+        <w:t xml:space="preserve">в </w:t>
+      </w:r>
+      <w:r>
+        <w:rPr/>
+        <w:t>Linux, фрагментація може виникати при додаванні, видаленні та зміні розміру файлів. Однак, варто відзначити, що файлові системи ext4 мають покращену систему управління блоками та алокації місця, що зменшує ймовірність фрагментації порівняно з ext3.</w:t>
+      </w:r>
+    </w:p>
+    <w:p>
+      <w:pPr>
+        <w:pStyle w:val="Normal"/>
+        <w:rPr/>
+      </w:pPr>
+      <w:r>
+        <w:rPr/>
+        <w:t>Ось деякі ключові відмінності між фрагментацією в файлових системах ext3 та ext4:</w:t>
+      </w:r>
+    </w:p>
+    <w:p>
+      <w:pPr>
+        <w:pStyle w:val="Normal"/>
+        <w:rPr/>
+      </w:pPr>
+      <w:r>
+        <w:rPr/>
+        <w:tab/>
+        <w:t>ext3:</w:t>
+      </w:r>
+    </w:p>
+    <w:p>
+      <w:pPr>
+        <w:pStyle w:val="Normal"/>
+        <w:rPr/>
+      </w:pPr>
+      <w:r>
+        <w:rPr/>
+        <w:t>Файли, що змінюють розмір або зміст, можуть стати фрагментованими внаслідок видалення та додавання блоків даних.</w:t>
+      </w:r>
+    </w:p>
+    <w:p>
+      <w:pPr>
+        <w:pStyle w:val="Normal"/>
+        <w:rPr/>
+      </w:pPr>
+      <w:r>
+        <w:rPr/>
+        <w:t>Можлива зміна продуктивності під час роботи з фрагментованими файлами.</w:t>
+      </w:r>
+    </w:p>
+    <w:p>
+      <w:pPr>
+        <w:pStyle w:val="Normal"/>
+        <w:rPr/>
+      </w:pPr>
+      <w:r>
+        <w:rPr/>
+        <w:tab/>
+        <w:t>ext4:</w:t>
+      </w:r>
+    </w:p>
+    <w:p>
+      <w:pPr>
+        <w:pStyle w:val="Normal"/>
+        <w:rPr/>
+      </w:pPr>
+      <w:r>
+        <w:rPr/>
+        <w:t>Механізми алокації місця та управління блоками покращені, що зменшує ймовірність фрагментації. Файли менше схильні до фрагментації порівняно з ext3.</w:t>
+      </w:r>
+    </w:p>
+    <w:p>
+      <w:pPr>
+        <w:pStyle w:val="Normal"/>
+        <w:rPr>
+          <w:sz w:val="20"/>
+          <w:szCs w:val="24"/>
+        </w:rPr>
+      </w:pPr>
+      <w:r>
+        <w:rPr>
+          <w:sz w:val="20"/>
+          <w:szCs w:val="24"/>
+        </w:rPr>
+      </w:r>
+    </w:p>
+    <w:p>
+      <w:pPr>
+        <w:pStyle w:val="Normal"/>
+        <w:rPr>
+          <w:sz w:val="20"/>
+          <w:szCs w:val="24"/>
+        </w:rPr>
+      </w:pPr>
+      <w:r>
+        <w:rPr>
+          <w:sz w:val="20"/>
+          <w:szCs w:val="24"/>
+        </w:rPr>
+        <w:t>Загалом, файлова система ext4 пропонує покращену продуктивність та зменшену фрагментацію порівняно з ext3, що робить її більш ефективною для сучасних операційних систем Linux.</w:t>
+      </w:r>
+    </w:p>
+    <w:p>
+      <w:pPr>
+        <w:pStyle w:val="Normal"/>
+        <w:rPr>
+          <w:sz w:val="24"/>
+          <w:szCs w:val="24"/>
+        </w:rPr>
+      </w:pPr>
+      <w:r>
+        <w:rPr>
+          <w:sz w:val="24"/>
+          <w:szCs w:val="24"/>
+        </w:rPr>
       </w:r>
     </w:p>
     <w:p>
@@ -4873,146 +5430,1413 @@
       </w:pPr>
       <w:r>
         <w:rPr/>
-        <w:t>30</w:t>
-      </w:r>
-      <w:r>
-        <w:rPr/>
-        <w:t>. Навіщо файлові системи ext* резервують 5% місця?</w:t>
-      </w:r>
-    </w:p>
-    <w:p>
-      <w:pPr>
-        <w:pStyle w:val="Normal"/>
-        <w:rPr/>
-      </w:pPr>
-      <w:r>
-        <w:rPr/>
-      </w:r>
-    </w:p>
-    <w:p>
-      <w:pPr>
-        <w:pStyle w:val="Normal"/>
-        <w:rPr/>
-      </w:pPr>
-      <w:r>
-        <w:rPr/>
-      </w:r>
-    </w:p>
-    <w:p>
-      <w:pPr>
-        <w:pStyle w:val="Normal"/>
-        <w:rPr/>
-      </w:pPr>
-      <w:r>
-        <w:rPr/>
-      </w:r>
-    </w:p>
-    <w:p>
-      <w:pPr>
-        <w:pStyle w:val="Normal"/>
-        <w:rPr/>
-      </w:pPr>
-      <w:r>
-        <w:rPr/>
-        <w:t>28. Як збільшити розмір файлової системи?</w:t>
-      </w:r>
-    </w:p>
-    <w:p>
-      <w:pPr>
-        <w:pStyle w:val="Normal"/>
-        <w:rPr/>
-      </w:pPr>
-      <w:r>
-        <w:rPr/>
-        <w:t>29. Чи можемо ми зменшити розмір файлової системи?</w:t>
-      </w:r>
-    </w:p>
-    <w:p>
-      <w:pPr>
-        <w:pStyle w:val="Normal"/>
-        <w:rPr/>
-      </w:pPr>
-      <w:r>
-        <w:rPr/>
-        <w:t>30. Що таке chroot і навіщо він потрібний?</w:t>
-      </w:r>
-    </w:p>
-    <w:p>
-      <w:pPr>
-        <w:pStyle w:val="Normal"/>
-        <w:rPr/>
-      </w:pPr>
-      <w:r>
-        <w:rPr/>
-        <w:t>31. У нас є Linux box з 2 Гб оперативної пам’яті та Java-застосунок, який намагається виділити 4 Гб під час запуску. Чи вдасться це?</w:t>
-      </w:r>
-    </w:p>
-    <w:p>
-      <w:pPr>
-        <w:pStyle w:val="Normal"/>
-        <w:rPr/>
-      </w:pPr>
-      <w:r>
-        <w:rPr/>
-        <w:t>32. Є програма, яка читає файл, який користувач намагається видалити. Що трапиться? Чи можна видалити цей файл? Чи можна відновити цей файл?</w:t>
-      </w:r>
-    </w:p>
-    <w:p>
-      <w:pPr>
-        <w:pStyle w:val="Normal"/>
-        <w:rPr/>
-      </w:pPr>
-      <w:r>
-        <w:rPr/>
-        <w:t>33. Які механізми створення процесів у Linux ви знаєте?</w:t>
-      </w:r>
-    </w:p>
-    <w:p>
-      <w:pPr>
-        <w:pStyle w:val="Normal"/>
-        <w:rPr/>
-      </w:pPr>
-      <w:r>
-        <w:rPr/>
-        <w:t>34. Порівняйте systemd та init system.</w:t>
-      </w:r>
-    </w:p>
-    <w:p>
-      <w:pPr>
-        <w:pStyle w:val="Normal"/>
-        <w:rPr/>
-      </w:pPr>
-      <w:r>
-        <w:rPr/>
-        <w:t>35. У вас є папка з великою кількістю файлів, і ви хочете видалити всі файли з іменами, що починаються на A (велика літера). Але команда rm -f A* видає Argument list too long. Як можна видалити ці файли?</w:t>
-      </w:r>
-    </w:p>
-    <w:p>
-      <w:pPr>
-        <w:pStyle w:val="Normal"/>
-        <w:rPr/>
-      </w:pPr>
-      <w:r>
-        <w:rPr/>
-        <w:t>36. Ви починаєте видаляти файли першим методом з попереднього питання, але кожен rm запитує підтвердження. Це дуже довго. Як можна прискорити цю операцію?</w:t>
-      </w:r>
-    </w:p>
-    <w:p>
-      <w:pPr>
-        <w:pStyle w:val="Normal"/>
-        <w:rPr/>
-      </w:pPr>
-      <w:r>
-        <w:rPr/>
-      </w:r>
-    </w:p>
-    <w:p>
-      <w:pPr>
-        <w:pStyle w:val="Normal"/>
-        <w:rPr/>
-      </w:pPr>
-      <w:r>
-        <w:rPr/>
+        <w:t xml:space="preserve">30. Навіщо файлові системи ext* </w:t>
+      </w:r>
+      <w:r>
+        <w:rPr/>
+        <w:t xml:space="preserve">операційної системі Linux </w:t>
+      </w:r>
+      <w:r>
+        <w:rPr/>
+        <w:t>резервують 5% місця?</w:t>
+      </w:r>
+    </w:p>
+    <w:p>
+      <w:pPr>
+        <w:pStyle w:val="Normal"/>
+        <w:rPr/>
+      </w:pPr>
+      <w:r>
+        <w:rPr/>
+        <w:t>Файлові системи ext2, ext3 та ext4 в операційній системі Linux резервують 5% місця для спеціального використання системою, і це має кілька важливих причин:</w:t>
+      </w:r>
+    </w:p>
+    <w:p>
+      <w:pPr>
+        <w:pStyle w:val="Normal"/>
+        <w:rPr/>
+      </w:pPr>
+      <w:r>
+        <w:rPr/>
+        <w:tab/>
+      </w:r>
+      <w:r>
+        <w:rPr>
+          <w:i/>
+          <w:iCs/>
+        </w:rPr>
+        <w:t xml:space="preserve">Запобігання фрагментації </w:t>
+      </w:r>
+      <w:r>
+        <w:rPr>
+          <w:i/>
+          <w:iCs/>
+        </w:rPr>
+        <w:t>файлів</w:t>
+      </w:r>
+      <w:r>
+        <w:rPr/>
+        <w:t>: Резервування 5% місця дозволяє файловій системі залишати додатковий вільний простір, який може бути використаний для уникнення фрагментації файлів та забезпечення швидкодії операцій в майбутньому. Це особливо важливо на серверах та в системах, де робота з файлами великого розміру є постійною.</w:t>
+      </w:r>
+    </w:p>
+    <w:p>
+      <w:pPr>
+        <w:pStyle w:val="Normal"/>
+        <w:rPr/>
+      </w:pPr>
+      <w:r>
+        <w:rPr/>
+        <w:tab/>
+      </w:r>
+      <w:r>
+        <w:rPr>
+          <w:i/>
+          <w:iCs/>
+        </w:rPr>
+        <w:t>Зменшення фрагментації метаданих</w:t>
+      </w:r>
+      <w:r>
+        <w:rPr/>
+        <w:t>: Резервування простору допомагає уникнути фрагментації метаданих, таких як inode tables та інш</w:t>
+      </w:r>
+      <w:r>
+        <w:rPr/>
+        <w:t>их</w:t>
+      </w:r>
+      <w:r>
+        <w:rPr/>
+        <w:t xml:space="preserve"> системн</w:t>
+      </w:r>
+      <w:r>
+        <w:rPr/>
+        <w:t>их</w:t>
+      </w:r>
+      <w:r>
+        <w:rPr/>
+        <w:t xml:space="preserve"> ресурс</w:t>
+      </w:r>
+      <w:r>
+        <w:rPr/>
+        <w:t>ів</w:t>
+      </w:r>
+      <w:r>
+        <w:rPr/>
+        <w:t>, що допомагає забезпечити стабільну роботу файлової системи.</w:t>
+      </w:r>
+    </w:p>
+    <w:p>
+      <w:pPr>
+        <w:pStyle w:val="Normal"/>
+        <w:rPr/>
+      </w:pPr>
+      <w:r>
+        <w:rPr/>
+        <w:tab/>
+      </w:r>
+      <w:r>
+        <w:rPr>
+          <w:i/>
+          <w:iCs/>
+        </w:rPr>
+        <w:t>Запобігання заповненню диска</w:t>
+      </w:r>
+      <w:r>
+        <w:rPr/>
+        <w:t xml:space="preserve">: Резервування 5% місця надає буферне місце для важливих системних операцій в умовах, коли диск може бути заповнений до максимуму. Це дозволяє системі продовжувати нормальне функціонування </w:t>
+      </w:r>
+      <w:r>
+        <w:rPr/>
+        <w:t>і вести логи</w:t>
+      </w:r>
+      <w:r>
+        <w:rPr/>
+        <w:t>, навіть коли диск майже заповнений.</w:t>
+      </w:r>
+    </w:p>
+    <w:p>
+      <w:pPr>
+        <w:pStyle w:val="Normal"/>
+        <w:rPr/>
+      </w:pPr>
+      <w:r>
+        <w:rPr/>
+      </w:r>
+    </w:p>
+    <w:p>
+      <w:pPr>
+        <w:pStyle w:val="Normal"/>
+        <w:rPr/>
+      </w:pPr>
+      <w:r>
+        <w:rPr/>
+      </w:r>
+    </w:p>
+    <w:p>
+      <w:pPr>
+        <w:pStyle w:val="Heading2"/>
+        <w:numPr>
+          <w:ilvl w:val="1"/>
+          <w:numId w:val="2"/>
+        </w:numPr>
+        <w:spacing w:before="200" w:after="120"/>
+        <w:rPr/>
+      </w:pPr>
+      <w:r>
+        <w:rPr/>
+        <w:t>31</w:t>
+      </w:r>
+      <w:r>
+        <w:rPr/>
+        <w:t>. Як збільшити розмір файлової системи?</w:t>
+      </w:r>
+    </w:p>
+    <w:p>
+      <w:pPr>
+        <w:pStyle w:val="Normal"/>
+        <w:rPr/>
+      </w:pPr>
+      <w:r>
+        <w:rPr/>
+        <w:t>Щоб збільшити розмір файлової системи в операційній системі Linux, можна виконати наступні кроки:</w:t>
+      </w:r>
+    </w:p>
+    <w:p>
+      <w:pPr>
+        <w:pStyle w:val="Normal"/>
+        <w:rPr/>
+      </w:pPr>
+      <w:r>
+        <w:rPr/>
+        <w:tab/>
+        <w:t>Збільшіть розмір розділу: Якщо ви використовуєте класичний розділ на диску, спочатку вам потрібно збільшити його розмір. Це можна зробити за допомогою інструментів, таких як fdisk або parted. Важливо забезпечити, щоб збільшення розділу не порушило існуючих даних.</w:t>
+      </w:r>
+    </w:p>
+    <w:p>
+      <w:pPr>
+        <w:pStyle w:val="Normal"/>
+        <w:rPr/>
+      </w:pPr>
+      <w:r>
+        <w:rPr/>
+        <w:tab/>
+        <w:t>Оновіть розмір файлової системи: Після збільшення розділу вам потрібно оновити розмір самої файлової системи. Наприклад, якщо ви використовуєте ext4, ви можете використати команду resize2fs для зміни розміру файлової системи на новий розмір розділу.</w:t>
+      </w:r>
+    </w:p>
+    <w:p>
+      <w:pPr>
+        <w:pStyle w:val="Normal"/>
+        <w:rPr/>
+      </w:pPr>
+      <w:r>
+        <w:rPr/>
+        <w:tab/>
+        <w:t>Перевірте та перезавантажте: Після зміни розміру файлової системи важливо перевірити її на наявність помилок за допомогою команди e2fsck. Після цього можна перезавантажити систему для застосування змін.</w:t>
+      </w:r>
+    </w:p>
+    <w:p>
+      <w:pPr>
+        <w:pStyle w:val="Normal"/>
+        <w:rPr>
+          <w:sz w:val="20"/>
+          <w:szCs w:val="24"/>
+        </w:rPr>
+      </w:pPr>
+      <w:r>
+        <w:rPr>
+          <w:sz w:val="20"/>
+          <w:szCs w:val="24"/>
+        </w:rPr>
+      </w:r>
+    </w:p>
+    <w:p>
+      <w:pPr>
+        <w:pStyle w:val="Normal"/>
+        <w:rPr>
+          <w:sz w:val="20"/>
+          <w:szCs w:val="24"/>
+        </w:rPr>
+      </w:pPr>
+      <w:r>
+        <w:rPr>
+          <w:sz w:val="20"/>
+          <w:szCs w:val="24"/>
+        </w:rPr>
+        <w:t>Ці кроки можуть відрізнятися в залежності від конкретної конфігурації вашої системи та використовуваної файлової системи, тому рекомендується виконати резервне копіювання важливих даних та документацію перед внесенням будь-яких змін у розмір файлової системи.</w:t>
+      </w:r>
+    </w:p>
+    <w:p>
+      <w:pPr>
+        <w:pStyle w:val="Normal"/>
+        <w:rPr/>
+      </w:pPr>
+      <w:r>
+        <w:rPr/>
+      </w:r>
+    </w:p>
+    <w:p>
+      <w:pPr>
+        <w:pStyle w:val="Normal"/>
+        <w:rPr/>
+      </w:pPr>
+      <w:r>
+        <w:rPr/>
+      </w:r>
+      <w:r>
+        <w:br w:type="page"/>
+      </w:r>
+    </w:p>
+    <w:p>
+      <w:pPr>
+        <w:pStyle w:val="Heading2"/>
+        <w:numPr>
+          <w:ilvl w:val="1"/>
+          <w:numId w:val="2"/>
+        </w:numPr>
+        <w:rPr/>
+      </w:pPr>
+      <w:r>
+        <w:rPr/>
+        <w:t>32</w:t>
+      </w:r>
+      <w:r>
+        <w:rPr/>
+        <w:t>. Чи можемо ми зменшити розмір файлової системи?</w:t>
+      </w:r>
+    </w:p>
+    <w:p>
+      <w:pPr>
+        <w:pStyle w:val="Normal"/>
+        <w:rPr/>
+      </w:pPr>
+      <w:r>
+        <w:rPr/>
+        <w:t>Так, у операційній системі Linux можна зменшити розмір файлової системи, але цей процес потребує обережності та вимагає деяких кроків для безпечного зменшення розміру.</w:t>
+      </w:r>
+    </w:p>
+    <w:p>
+      <w:pPr>
+        <w:pStyle w:val="Normal"/>
+        <w:rPr/>
+      </w:pPr>
+      <w:r>
+        <w:rPr/>
+        <w:t>Ось кілька кроків, які можна виконати для зменшення розміру файлової системи:</w:t>
+      </w:r>
+    </w:p>
+    <w:p>
+      <w:pPr>
+        <w:pStyle w:val="Normal"/>
+        <w:rPr/>
+      </w:pPr>
+      <w:r>
+        <w:rPr/>
+        <w:tab/>
+        <w:t>Резервне копіювання даних: Перш ніж розпочати зменшення розміру файлової системи, важливо зробити резервне копіювання всіх важливих даних. Це може запобігти втраті даних в разі непередбачуваних проблем під час процесу зменшення розміру.</w:t>
+      </w:r>
+    </w:p>
+    <w:p>
+      <w:pPr>
+        <w:pStyle w:val="Normal"/>
+        <w:rPr/>
+      </w:pPr>
+      <w:r>
+        <w:rPr/>
+        <w:tab/>
+        <w:t>Зменшення розміру файлової системи: Використовуючи відповідний інструмент, такий як resize2fs для файлових систем ext*, можна зменшити розмір самої файлової системи до нового значення.</w:t>
+      </w:r>
+    </w:p>
+    <w:p>
+      <w:pPr>
+        <w:pStyle w:val="Normal"/>
+        <w:rPr/>
+      </w:pPr>
+      <w:r>
+        <w:rPr/>
+        <w:tab/>
+        <w:t>Зменшення розділу на диску: Після зменшення розміру файлової системи, можна зменшити розділ на диску, за допомогою інструментів, таких як fdisk або parted.</w:t>
+      </w:r>
+    </w:p>
+    <w:p>
+      <w:pPr>
+        <w:pStyle w:val="Normal"/>
+        <w:rPr/>
+      </w:pPr>
+      <w:r>
+        <w:rPr/>
+        <w:tab/>
+        <w:t>Перевірка та перезавантаження: Після зменшення розділу важливо перевірити файлову систему на наявність помилок за допомогою e2fsck, а потім перезавантажити систему для застосування змін.</w:t>
+      </w:r>
+    </w:p>
+    <w:p>
+      <w:pPr>
+        <w:pStyle w:val="Normal"/>
+        <w:rPr>
+          <w:sz w:val="20"/>
+          <w:szCs w:val="24"/>
+        </w:rPr>
+      </w:pPr>
+      <w:r>
+        <w:rPr>
+          <w:sz w:val="20"/>
+          <w:szCs w:val="24"/>
+        </w:rPr>
+        <w:t>Р</w:t>
+      </w:r>
+      <w:r>
+        <w:rPr>
+          <w:sz w:val="20"/>
+          <w:szCs w:val="24"/>
+        </w:rPr>
+        <w:t>екомендується докладно ознайомитися з документацією та виконати резервне копіювання даних перед початком цього процесу.</w:t>
+      </w:r>
+    </w:p>
+    <w:p>
+      <w:pPr>
+        <w:pStyle w:val="Normal"/>
+        <w:rPr/>
+      </w:pPr>
+      <w:r>
+        <w:rPr/>
+      </w:r>
+    </w:p>
+    <w:p>
+      <w:pPr>
+        <w:pStyle w:val="Heading2"/>
+        <w:numPr>
+          <w:ilvl w:val="1"/>
+          <w:numId w:val="2"/>
+        </w:numPr>
+        <w:spacing w:before="200" w:after="120"/>
+        <w:rPr/>
+      </w:pPr>
+      <w:r>
+        <w:rPr/>
+        <w:t>33</w:t>
+      </w:r>
+      <w:r>
+        <w:rPr/>
+        <w:t>. Що таке chroot і навіщо він потрібний?</w:t>
+      </w:r>
+    </w:p>
+    <w:p>
+      <w:pPr>
+        <w:pStyle w:val="Normal"/>
+        <w:rPr/>
+      </w:pPr>
+      <w:r>
+        <w:rPr/>
+        <w:t>Chroot (скорочено від "change root") - це системний виклик у багатьох операційних системах, включаючи Linux, який дозволяє змінити кореневий каталог для поточного процесу та всіх його дочірніх процесів. Цей механізм створює віртуальне середовище, обмежуючи доступ до файлової системи тільки до визначеного каталогу.</w:t>
+      </w:r>
+    </w:p>
+    <w:p>
+      <w:pPr>
+        <w:pStyle w:val="Normal"/>
+        <w:rPr/>
+      </w:pPr>
+      <w:r>
+        <w:rPr/>
+        <w:t>Ось декілька важливих використань chroot:</w:t>
+      </w:r>
+    </w:p>
+    <w:p>
+      <w:pPr>
+        <w:pStyle w:val="Normal"/>
+        <w:rPr/>
+      </w:pPr>
+      <w:r>
+        <w:rPr/>
+        <w:tab/>
+        <w:t>І</w:t>
+      </w:r>
+      <w:r>
+        <w:rPr>
+          <w:i/>
+          <w:iCs/>
+        </w:rPr>
+        <w:t>золяція процесів</w:t>
+      </w:r>
+      <w:r>
+        <w:rPr/>
+        <w:t>: chroot дозволяє ізолювати процеси від інших частин файлової системи. Це може бути корисним для запуску додатків в обмеженому середовищі, яке не має прямого доступу до основної файлової системи.</w:t>
+      </w:r>
+    </w:p>
+    <w:p>
+      <w:pPr>
+        <w:pStyle w:val="Normal"/>
+        <w:rPr/>
+      </w:pPr>
+      <w:r>
+        <w:rPr/>
+        <w:tab/>
+      </w:r>
+      <w:r>
+        <w:rPr>
+          <w:i/>
+          <w:iCs/>
+        </w:rPr>
+        <w:t>Відновлення системи</w:t>
+      </w:r>
+      <w:r>
+        <w:rPr/>
+        <w:t>: chroot може бути використаний для відновлення пошкоджених або недоступних систем, надаючи змогу запустити операційну систему з іншого кореневого каталогу.</w:t>
+      </w:r>
+    </w:p>
+    <w:p>
+      <w:pPr>
+        <w:pStyle w:val="Normal"/>
+        <w:rPr/>
+      </w:pPr>
+      <w:r>
+        <w:rPr/>
+        <w:tab/>
+      </w:r>
+      <w:r>
+        <w:rPr>
+          <w:i/>
+          <w:iCs/>
+        </w:rPr>
+        <w:t>Тестування та розробка</w:t>
+      </w:r>
+      <w:r>
+        <w:rPr/>
+        <w:t>: Розробники часто використовують chroot для тестування програм в контрольованому середовищі, щоб уникнути впливу на основну систему.</w:t>
+      </w:r>
+    </w:p>
+    <w:p>
+      <w:pPr>
+        <w:pStyle w:val="Normal"/>
+        <w:rPr/>
+      </w:pPr>
+      <w:r>
+        <w:rPr/>
+        <w:tab/>
+      </w:r>
+      <w:r>
+        <w:rPr>
+          <w:i/>
+          <w:iCs/>
+        </w:rPr>
+        <w:t>Безпека</w:t>
+      </w:r>
+      <w:r>
+        <w:rPr/>
+        <w:t>: chroot використовується для обмеження доступу до файлової системи, що може знизити ризики вразливостей безпеки в деяких сценаріях.</w:t>
+      </w:r>
+    </w:p>
+    <w:p>
+      <w:pPr>
+        <w:pStyle w:val="Normal"/>
+        <w:rPr>
+          <w:i w:val="false"/>
+          <w:i w:val="false"/>
+          <w:iCs w:val="false"/>
+          <w:sz w:val="20"/>
+          <w:szCs w:val="24"/>
+        </w:rPr>
+      </w:pPr>
+      <w:r>
+        <w:rPr>
+          <w:i w:val="false"/>
+          <w:iCs w:val="false"/>
+          <w:sz w:val="20"/>
+          <w:szCs w:val="24"/>
+        </w:rPr>
+        <w:t xml:space="preserve">chroot використовується для створення ізольованого середовища в операційній системі, де процеси можуть працювати в обмеженому каталозі </w:t>
+      </w:r>
+      <w:r>
+        <w:rPr>
+          <w:i w:val="false"/>
+          <w:iCs w:val="false"/>
+          <w:sz w:val="20"/>
+          <w:szCs w:val="24"/>
+        </w:rPr>
+        <w:t>з метою</w:t>
+      </w:r>
+      <w:r>
+        <w:rPr>
+          <w:i w:val="false"/>
+          <w:iCs w:val="false"/>
+          <w:sz w:val="20"/>
+          <w:szCs w:val="24"/>
+        </w:rPr>
+        <w:t xml:space="preserve"> безпеки, тестування та відновлення системи.</w:t>
+      </w:r>
+    </w:p>
+    <w:p>
+      <w:pPr>
+        <w:pStyle w:val="Normal"/>
+        <w:rPr/>
+      </w:pPr>
+      <w:r>
+        <w:rPr/>
+      </w:r>
+    </w:p>
+    <w:p>
+      <w:pPr>
+        <w:pStyle w:val="Heading2"/>
+        <w:numPr>
+          <w:ilvl w:val="1"/>
+          <w:numId w:val="2"/>
+        </w:numPr>
+        <w:rPr/>
+      </w:pPr>
+      <w:r>
+        <w:rPr/>
+        <w:t>34</w:t>
+      </w:r>
+      <w:r>
+        <w:rPr/>
+        <w:t>. У нас є Linux box з 2 Гб оперативної пам’яті та Java-застосунок, який намагається виділити 4 Гб під час запуску. Чи вдасться це?</w:t>
+      </w:r>
+    </w:p>
+    <w:p>
+      <w:pPr>
+        <w:pStyle w:val="Normal"/>
+        <w:rPr/>
+      </w:pPr>
+      <w:r>
+        <w:rPr/>
+        <w:t xml:space="preserve">Ні, у </w:t>
+      </w:r>
+      <w:r>
+        <w:rPr/>
+        <w:t>нас</w:t>
+      </w:r>
+      <w:r>
+        <w:rPr/>
+        <w:t xml:space="preserve"> не вийде виділити 4 Гб оперативної пам'яті для Java-застосунку на Linux box з 2 Гб оперативної пам'яті. Ваша система не зможе виділити більше оперативної пам'яті, ніж та, що фізично доступна.</w:t>
+      </w:r>
+    </w:p>
+    <w:p>
+      <w:pPr>
+        <w:pStyle w:val="Normal"/>
+        <w:rPr/>
+      </w:pPr>
+      <w:r>
+        <w:rPr/>
+        <w:t>Якщо спробувати виділити більше пам'яті, ніж доступно, це може призвести до виникнення помилки або навіть до аварійного завершення роботи програми. Тому вам слід або зменшити потребу застосунку в оперативній пам'яті, або розглянути можливість збільшення обсягу оперативної пам'яті на вашій системі.</w:t>
+      </w:r>
+      <w:r>
+        <w:br w:type="page"/>
+      </w:r>
+    </w:p>
+    <w:p>
+      <w:pPr>
+        <w:pStyle w:val="Heading2"/>
+        <w:numPr>
+          <w:ilvl w:val="1"/>
+          <w:numId w:val="2"/>
+        </w:numPr>
+        <w:rPr/>
+      </w:pPr>
+      <w:r>
+        <w:rPr/>
+        <w:t>35</w:t>
+      </w:r>
+      <w:r>
+        <w:rPr/>
+        <w:t xml:space="preserve">. Є програма, яка читає файл, який користувач намагається видалити. Чи можна видалити цей файл? Що трапиться, </w:t>
+      </w:r>
+      <w:r>
+        <w:rPr/>
+        <w:t>якщо спробувати</w:t>
+      </w:r>
+      <w:r>
+        <w:rPr/>
+        <w:t>?</w:t>
+      </w:r>
+    </w:p>
+    <w:p>
+      <w:pPr>
+        <w:pStyle w:val="Normal"/>
+        <w:rPr/>
+      </w:pPr>
+      <w:r>
+        <w:rPr/>
+        <w:t>Так, файл можна видалити, навіть якщо його читає програма. У більшості операційних систем, включаючи Linux, видалення файлу, який використовується програмою, можливе. Однак, після видалення файлу програма, яка продовжує його читати, може втратити доступ до його вмісту, що може призвести до непередбачуваної поведінки.</w:t>
+      </w:r>
+    </w:p>
+    <w:p>
+      <w:pPr>
+        <w:pStyle w:val="Normal"/>
+        <w:rPr/>
+      </w:pPr>
+      <w:r>
+        <w:rPr/>
+        <w:tab/>
+        <w:t>Щоб видалити файл, який використовується програмою, можна скористатися командою rm, проте це може призвести до неправильної роботи програми, яка його читає. Краще спочатку завершити роботу програми, яка використовує файл, а потім видалити файл.</w:t>
+      </w:r>
+    </w:p>
+    <w:p>
+      <w:pPr>
+        <w:pStyle w:val="Normal"/>
+        <w:rPr/>
+      </w:pPr>
+      <w:r>
+        <w:rPr/>
+        <w:tab/>
+        <w:t>Існують також спеціальні системні виклики, такі як unlink, що дозволяють видаляти файл, який використовується програмою, але це також може призвести до непередбачуваної поведінки програми.</w:t>
+      </w:r>
+    </w:p>
+    <w:p>
+      <w:pPr>
+        <w:pStyle w:val="Normal"/>
+        <w:rPr>
+          <w:sz w:val="20"/>
+          <w:szCs w:val="24"/>
+        </w:rPr>
+      </w:pPr>
+      <w:r>
+        <w:rPr>
+          <w:sz w:val="20"/>
+          <w:szCs w:val="24"/>
+        </w:rPr>
+        <w:t>Таким чином, видалення файлу, який використовується програмою, можливе, але це може призвести до проблем з доступом до даних, що використовуються програмою.</w:t>
+      </w:r>
+    </w:p>
+    <w:p>
+      <w:pPr>
+        <w:pStyle w:val="Normal"/>
+        <w:rPr/>
+      </w:pPr>
+      <w:r>
+        <w:rPr/>
+      </w:r>
+    </w:p>
+    <w:p>
+      <w:pPr>
+        <w:pStyle w:val="Heading2"/>
+        <w:numPr>
+          <w:ilvl w:val="1"/>
+          <w:numId w:val="2"/>
+        </w:numPr>
+        <w:rPr/>
+      </w:pPr>
+      <w:r>
+        <w:rPr/>
+        <w:t xml:space="preserve">36. </w:t>
+      </w:r>
+      <w:r>
+        <w:rPr/>
+        <w:t xml:space="preserve">Є програма, яка читає файл, який користувач намагається видалити. Чи можна відновити цей файл? Що трапиться, </w:t>
+      </w:r>
+      <w:r>
+        <w:rPr/>
+        <w:t>якщо спробувати</w:t>
+      </w:r>
+      <w:r>
+        <w:rPr/>
+        <w:t>?</w:t>
+      </w:r>
+    </w:p>
+    <w:p>
+      <w:pPr>
+        <w:pStyle w:val="Normal"/>
+        <w:rPr/>
+      </w:pPr>
+      <w:r>
+        <w:rPr/>
+        <w:t>Якщо файл, який читається програмою, буде видалений, то він не зникне миттєво з пам'яті. Операційна система позначить його як видалений, але фактично вміст файлу залишиться на диску до тих пір, поки його простір не буде перезаписаний іншими даними. Таким чином, у принципі, файл можна відновити, якщо після його видалення не було створено нових файлів або відбулися інші операції, що призвели до перезапису даних на диску.</w:t>
+      </w:r>
+    </w:p>
+    <w:p>
+      <w:pPr>
+        <w:pStyle w:val="Normal"/>
+        <w:rPr/>
+      </w:pPr>
+      <w:r>
+        <w:rPr/>
+        <w:tab/>
+        <w:t>Для відновлення видаленого файлу можна використати спеціалізовані програми для відновлення даних. Ці програми можуть сканувати носій зберігання і відновлювати видалені файли, якщо їх вміст ще не був перезаписаний. Однак, успішність відновлення файлу залежатиме від того, наскільки багато нових даних було записано на диск після видалення файлу.</w:t>
+      </w:r>
+    </w:p>
+    <w:p>
+      <w:pPr>
+        <w:pStyle w:val="Normal"/>
+        <w:rPr/>
+      </w:pPr>
+      <w:r>
+        <w:rPr/>
+      </w:r>
+    </w:p>
+    <w:p>
+      <w:pPr>
+        <w:pStyle w:val="Heading2"/>
+        <w:numPr>
+          <w:ilvl w:val="1"/>
+          <w:numId w:val="2"/>
+        </w:numPr>
+        <w:spacing w:before="200" w:after="120"/>
+        <w:rPr/>
+      </w:pPr>
+      <w:r>
+        <w:rPr/>
+        <w:t>3</w:t>
+      </w:r>
+      <w:r>
+        <w:rPr/>
+        <w:t>7</w:t>
+      </w:r>
+      <w:r>
+        <w:rPr/>
+        <w:t>. Які механізми створення процесів у Linux ви знаєте?</w:t>
+      </w:r>
+    </w:p>
+    <w:p>
+      <w:pPr>
+        <w:pStyle w:val="Normal"/>
+        <w:rPr/>
+      </w:pPr>
+      <w:r>
+        <w:rPr/>
+        <w:t>У Linux існує кілька механізмів створення процесів, які надають різні можливості для управління процесами. Ось кілька з них:</w:t>
+      </w:r>
+    </w:p>
+    <w:p>
+      <w:pPr>
+        <w:pStyle w:val="Normal"/>
+        <w:rPr/>
+      </w:pPr>
+      <w:r>
+        <w:rPr/>
+        <w:tab/>
+      </w:r>
+      <w:r>
+        <w:rPr>
+          <w:i/>
+          <w:iCs/>
+        </w:rPr>
+        <w:t>Fork</w:t>
+      </w:r>
+      <w:r>
+        <w:rPr/>
+        <w:t>: Один з найпоширеніших механізмів створення процесів у Linux. Він полягає в тому, що існуючий процес робить копію самого себе, утворюючи таким чином новий процес-нащадок. Після створення копії відбувається подальше виконання коду в обох процесах.</w:t>
+      </w:r>
+    </w:p>
+    <w:p>
+      <w:pPr>
+        <w:pStyle w:val="Normal"/>
+        <w:rPr/>
+      </w:pPr>
+      <w:r>
+        <w:rPr/>
+        <w:tab/>
+      </w:r>
+      <w:r>
+        <w:rPr>
+          <w:i/>
+          <w:iCs/>
+        </w:rPr>
+        <w:t>Clone</w:t>
+      </w:r>
+      <w:r>
+        <w:rPr/>
+        <w:t>: Цей механізм дозволяє створювати процеси, які можуть мати різні рівні віртуальних ресурсів, таких як пам'ять, файлові дескриптори і т. д. Він дозволяє створювати "легкі" процеси (або потоки), які можуть ділити деякі ресурси з батьківським процесом.</w:t>
+      </w:r>
+    </w:p>
+    <w:p>
+      <w:pPr>
+        <w:pStyle w:val="Normal"/>
+        <w:rPr/>
+      </w:pPr>
+      <w:r>
+        <w:rPr/>
+        <w:tab/>
+      </w:r>
+      <w:r>
+        <w:rPr>
+          <w:i/>
+          <w:iCs/>
+        </w:rPr>
+        <w:t>vfork</w:t>
+      </w:r>
+      <w:r>
+        <w:rPr/>
+        <w:t>: Цей механізм схожий на fork, але він гарантує, що дочірній процес не викликається до завершення виконання або виклику exec або exit. Це корисно для оптимізації виконання нових програм в контексті дочірнього процесу.</w:t>
+      </w:r>
+    </w:p>
+    <w:p>
+      <w:pPr>
+        <w:pStyle w:val="Normal"/>
+        <w:rPr/>
+      </w:pPr>
+      <w:r>
+        <w:rPr/>
+        <w:tab/>
+      </w:r>
+      <w:r>
+        <w:rPr>
+          <w:i/>
+          <w:iCs/>
+        </w:rPr>
+        <w:t>exec</w:t>
+      </w:r>
+      <w:r>
+        <w:rPr/>
+        <w:t>: Цей механізм використовується для заміни поточного образу процесу новим образом, який завантажується з виконуваного файлу. В результаті виклику exec старий образ процесу замінюється новим, і виконуваний код починає виконуватися з початку.</w:t>
+      </w:r>
+    </w:p>
+    <w:p>
+      <w:pPr>
+        <w:pStyle w:val="Normal"/>
+        <w:rPr/>
+      </w:pPr>
+      <w:r>
+        <w:rPr/>
+      </w:r>
+      <w:r>
+        <w:br w:type="page"/>
+      </w:r>
+    </w:p>
+    <w:p>
+      <w:pPr>
+        <w:pStyle w:val="Heading2"/>
+        <w:numPr>
+          <w:ilvl w:val="1"/>
+          <w:numId w:val="2"/>
+        </w:numPr>
+        <w:rPr/>
+      </w:pPr>
+      <w:r>
+        <w:rPr/>
+        <w:t>3</w:t>
+      </w:r>
+      <w:r>
+        <w:rPr/>
+        <w:t>8</w:t>
+      </w:r>
+      <w:r>
+        <w:rPr/>
+        <w:t xml:space="preserve">. Порівняйте systemd та init system </w:t>
+      </w:r>
+      <w:r>
+        <w:rPr/>
+        <w:t>для операційної системи Linux</w:t>
+      </w:r>
+      <w:r>
+        <w:rPr/>
+        <w:t>.</w:t>
+      </w:r>
+    </w:p>
+    <w:p>
+      <w:pPr>
+        <w:pStyle w:val="Normal"/>
+        <w:rPr/>
+      </w:pPr>
+      <w:r>
+        <w:rPr/>
+        <w:t>Системи ініціалізації systemd та init є двома різними підходами до керування процесами та ініціалізації операційної системи Linux. Ось порівняння цих двох систем:</w:t>
+      </w:r>
+    </w:p>
+    <w:p>
+      <w:pPr>
+        <w:pStyle w:val="Normal"/>
+        <w:rPr/>
+      </w:pPr>
+      <w:r>
+        <w:rPr>
+          <w:b/>
+          <w:bCs/>
+        </w:rPr>
+        <w:t>init system:</w:t>
+      </w:r>
+    </w:p>
+    <w:p>
+      <w:pPr>
+        <w:pStyle w:val="Normal"/>
+        <w:numPr>
+          <w:ilvl w:val="0"/>
+          <w:numId w:val="14"/>
+        </w:numPr>
+        <w:rPr/>
+      </w:pPr>
+      <w:r>
+        <w:rPr>
+          <w:i/>
+          <w:iCs/>
+        </w:rPr>
+        <w:t>Простота</w:t>
+      </w:r>
+      <w:r>
+        <w:rPr/>
+        <w:t>: Система ініціалізації init, така як SysVinit, працює за допомогою скриптів ініціалізації, які виконуються послідовно для запуску системи. Це простий та прямолінійний підхід.</w:t>
+      </w:r>
+    </w:p>
+    <w:p>
+      <w:pPr>
+        <w:pStyle w:val="Normal"/>
+        <w:numPr>
+          <w:ilvl w:val="0"/>
+          <w:numId w:val="14"/>
+        </w:numPr>
+        <w:rPr/>
+      </w:pPr>
+      <w:r>
+        <w:rPr>
+          <w:i/>
+          <w:iCs/>
+        </w:rPr>
+        <w:t>Обмежені можливості</w:t>
+      </w:r>
+      <w:r>
+        <w:rPr/>
+        <w:t>: init має обмежені можливості управління процесами та ресурсами. Він може виконувати лише послідовний запуск служб без багатьох розширених можливостей управління.</w:t>
+      </w:r>
+    </w:p>
+    <w:p>
+      <w:pPr>
+        <w:pStyle w:val="Normal"/>
+        <w:rPr/>
+      </w:pPr>
+      <w:r>
+        <w:rPr>
+          <w:b/>
+          <w:bCs/>
+        </w:rPr>
+        <w:t>systemd:</w:t>
+      </w:r>
+    </w:p>
+    <w:p>
+      <w:pPr>
+        <w:pStyle w:val="Normal"/>
+        <w:numPr>
+          <w:ilvl w:val="0"/>
+          <w:numId w:val="15"/>
+        </w:numPr>
+        <w:rPr/>
+      </w:pPr>
+      <w:r>
+        <w:rPr>
+          <w:i/>
+          <w:iCs/>
+        </w:rPr>
+        <w:t>Розширені можливості</w:t>
+      </w:r>
+      <w:r>
+        <w:rPr/>
+        <w:t xml:space="preserve">: systemd надає </w:t>
+      </w:r>
+      <w:r>
+        <w:rPr/>
+        <w:t>додаткові</w:t>
+      </w:r>
+      <w:r>
+        <w:rPr/>
+        <w:t xml:space="preserve"> можливості управління процесами, ресурсами та службами. </w:t>
+      </w:r>
+      <w:r>
+        <w:rPr/>
+        <w:t>Воно</w:t>
+      </w:r>
+      <w:r>
+        <w:rPr/>
+        <w:t xml:space="preserve"> працює як система керування та ініціалізації, що надає багато функцій, таких як паралельний запуск служб, управління їх залежностями, обмеження ресурсів тощо.</w:t>
+      </w:r>
+    </w:p>
+    <w:p>
+      <w:pPr>
+        <w:pStyle w:val="Normal"/>
+        <w:numPr>
+          <w:ilvl w:val="0"/>
+          <w:numId w:val="15"/>
+        </w:numPr>
+        <w:rPr/>
+      </w:pPr>
+      <w:r>
+        <w:rPr>
+          <w:i/>
+          <w:iCs/>
+        </w:rPr>
+        <w:t>Інтеграція з cgroups</w:t>
+      </w:r>
+      <w:r>
+        <w:rPr/>
+        <w:t>: systemd інтегрується з контролерами груп процесів (cgroups) для кращого контролю ресурсів та ізоляції процесів.</w:t>
+      </w:r>
+    </w:p>
+    <w:p>
+      <w:pPr>
+        <w:pStyle w:val="Normal"/>
+        <w:rPr>
+          <w:sz w:val="20"/>
+          <w:szCs w:val="24"/>
+        </w:rPr>
+      </w:pPr>
+      <w:r>
+        <w:rPr>
+          <w:sz w:val="20"/>
+          <w:szCs w:val="24"/>
+        </w:rPr>
+        <w:t>У багатьох сучасних дистрибутивах Linux використовується systemd замість старіших систем ініціалізації, оскільки він надає більше можливостей та кращу інтеграцію з сучасними функціями операційних систем.</w:t>
+      </w:r>
+    </w:p>
+    <w:p>
+      <w:pPr>
+        <w:pStyle w:val="Normal"/>
+        <w:rPr/>
+      </w:pPr>
+      <w:r>
+        <w:rPr/>
+      </w:r>
+    </w:p>
+    <w:p>
+      <w:pPr>
+        <w:pStyle w:val="Heading2"/>
+        <w:numPr>
+          <w:ilvl w:val="1"/>
+          <w:numId w:val="2"/>
+        </w:numPr>
+        <w:spacing w:before="200" w:after="120"/>
+        <w:rPr/>
+      </w:pPr>
+      <w:r>
+        <w:rPr/>
+        <w:t>3</w:t>
+      </w:r>
+      <w:r>
+        <w:rPr/>
+        <w:t>9</w:t>
+      </w:r>
+      <w:r>
+        <w:rPr/>
+        <w:t xml:space="preserve">. У </w:t>
+      </w:r>
+      <w:r>
+        <w:rPr/>
+        <w:t>нас</w:t>
+      </w:r>
+      <w:r>
+        <w:rPr/>
+        <w:t xml:space="preserve"> є </w:t>
+      </w:r>
+      <w:r>
+        <w:rPr/>
+        <w:t>директорія</w:t>
+      </w:r>
+      <w:r>
+        <w:rPr/>
+        <w:t xml:space="preserve"> з великою кількістю файлів, і </w:t>
+      </w:r>
+      <w:r>
+        <w:rPr/>
+        <w:t>ми</w:t>
+      </w:r>
+      <w:r>
+        <w:rPr/>
+        <w:t xml:space="preserve"> хоче</w:t>
+      </w:r>
+      <w:r>
+        <w:rPr/>
+        <w:t>м</w:t>
+      </w:r>
+      <w:r>
+        <w:rPr/>
+        <w:t xml:space="preserve"> видалити всі файли з іменами, що починаються на A (велика літера). Але команда rm -f A* видає ‘Argument list too long’. Як можна видалити ці файли?</w:t>
+      </w:r>
+    </w:p>
+    <w:p>
+      <w:pPr>
+        <w:pStyle w:val="Normal"/>
+        <w:rPr/>
+      </w:pPr>
+      <w:r>
+        <w:rPr/>
+        <w:t xml:space="preserve">Щоб видалити файли з іменами, що починаються на A (велика літера), коли ви отримуєте помилку "Argument list too long", </w:t>
+      </w:r>
+      <w:r>
+        <w:rPr/>
+        <w:t>можна</w:t>
+      </w:r>
+      <w:r>
+        <w:rPr/>
+        <w:t xml:space="preserve"> скористатися командою find разом з командою rm.</w:t>
+      </w:r>
+    </w:p>
+    <w:p>
+      <w:pPr>
+        <w:pStyle w:val="Normal"/>
+        <w:rPr/>
+      </w:pPr>
+      <w:r>
+        <w:rPr/>
+        <w:t xml:space="preserve">Ось приклад команди, яку </w:t>
+      </w:r>
+      <w:r>
+        <w:rPr/>
+        <w:t>можна</w:t>
+      </w:r>
+      <w:r>
+        <w:rPr/>
+        <w:t xml:space="preserve"> використати:</w:t>
+      </w:r>
+    </w:p>
+    <w:p>
+      <w:pPr>
+        <w:pStyle w:val="Normal"/>
+        <w:rPr/>
+      </w:pPr>
+      <w:r>
+        <w:rPr/>
+        <w:tab/>
+      </w:r>
+      <w:r>
+        <w:rPr/>
+        <w:t xml:space="preserve">$ </w:t>
+      </w:r>
+      <w:r>
+        <w:rPr/>
+        <w:t>find . -maxdepth 1 -type f -name 'A*' -exec rm -f {} \;</w:t>
+      </w:r>
+    </w:p>
+    <w:p>
+      <w:pPr>
+        <w:pStyle w:val="Normal"/>
+        <w:rPr/>
+      </w:pPr>
+      <w:r>
+        <w:rPr/>
+        <w:t>Ця команда використовує find для пошуку у поточній директорії всіх файлів з іменами, які починаються на A, та використовує команду rm для видалення кожного знайденого файлу.</w:t>
+      </w:r>
+    </w:p>
+    <w:p>
+      <w:pPr>
+        <w:pStyle w:val="Normal"/>
+        <w:rPr>
+          <w:i/>
+          <w:i/>
+          <w:iCs/>
+        </w:rPr>
+      </w:pPr>
+      <w:r>
+        <w:rPr>
+          <w:i/>
+          <w:iCs/>
+        </w:rPr>
+        <w:t xml:space="preserve"> </w:t>
+      </w:r>
+      <w:r>
+        <w:rPr>
+          <w:i/>
+          <w:iCs/>
+        </w:rPr>
+        <w:t>The -exec option in the find command requires a semicolon ; or a plus + at the end to properly terminate the command that follows it.</w:t>
+      </w:r>
+      <w:r>
+        <w:br w:type="page"/>
+      </w:r>
+    </w:p>
+    <w:p>
+      <w:pPr>
+        <w:pStyle w:val="Heading2"/>
+        <w:numPr>
+          <w:ilvl w:val="1"/>
+          <w:numId w:val="2"/>
+        </w:numPr>
+        <w:rPr/>
+      </w:pPr>
+      <w:r>
+        <w:rPr/>
+        <w:t>40</w:t>
+      </w:r>
+      <w:r>
+        <w:rPr/>
+        <w:t xml:space="preserve">. Ви починаєте видаляти </w:t>
+      </w:r>
+      <w:r>
+        <w:rPr/>
+        <w:t>велику кількість файлів</w:t>
+      </w:r>
+      <w:r>
+        <w:rPr/>
+        <w:t xml:space="preserve"> </w:t>
+      </w:r>
+      <w:r>
+        <w:rPr/>
+        <w:t xml:space="preserve">в Linux, використовуючи ‘find . -maxdepth 1 -type f -name 'A*' -exec rm -f {} \;’ </w:t>
+      </w:r>
+      <w:r>
+        <w:rPr/>
+        <w:t xml:space="preserve">, але кожен </w:t>
+      </w:r>
+      <w:r>
+        <w:rPr/>
+        <w:t xml:space="preserve">виклик </w:t>
+      </w:r>
+      <w:r>
+        <w:rPr/>
+        <w:t xml:space="preserve">rm запитує підтвердження. Як можна </w:t>
+      </w:r>
+      <w:r>
+        <w:rPr/>
+        <w:t>автоматизувати</w:t>
+      </w:r>
+      <w:r>
+        <w:rPr/>
+        <w:t xml:space="preserve"> цю операцію?</w:t>
+      </w:r>
+    </w:p>
+    <w:p>
+      <w:pPr>
+        <w:pStyle w:val="Normal"/>
+        <w:rPr/>
+      </w:pPr>
+      <w:r>
+        <w:rPr/>
+        <w:t>Щоб автоматизувати видалення файлів без підтвердження, можна використати опцію -f для команди rm. Однак, варто бути обережним, оскільки це може призвести до видалення файлів без підтвердження, включаючи важливі файли.</w:t>
+      </w:r>
+    </w:p>
+    <w:p>
+      <w:pPr>
+        <w:pStyle w:val="Normal"/>
+        <w:rPr/>
+      </w:pPr>
+      <w:r>
+        <w:rPr/>
+        <w:t>Якщо ви впевнені, що хочете видалити всі файли, що починаються на 'A' в поточній директорії без підтвердження, ви можете модифікувати команду find наступним чином:</w:t>
+      </w:r>
+    </w:p>
+    <w:p>
+      <w:pPr>
+        <w:pStyle w:val="Normal"/>
+        <w:rPr/>
+      </w:pPr>
+      <w:r>
+        <w:rPr/>
+        <w:tab/>
+      </w:r>
+      <w:r>
+        <w:rPr/>
+        <w:t xml:space="preserve">$ </w:t>
+      </w:r>
+      <w:r>
+        <w:rPr/>
+        <w:t>find . -maxdepth 1 -type f -name 'A*' -exec rm -f {} +</w:t>
+      </w:r>
+    </w:p>
+    <w:p>
+      <w:pPr>
+        <w:pStyle w:val="Normal"/>
+        <w:rPr/>
+      </w:pPr>
+      <w:r>
+        <w:rPr/>
+        <w:t xml:space="preserve">Замість ; в кінці команди, ви можете використати +, що дозволить видалити файли без підтвердження. Однак </w:t>
+      </w:r>
+      <w:r>
+        <w:rPr/>
+        <w:t>опція</w:t>
+      </w:r>
+      <w:r>
+        <w:rPr/>
+        <w:t xml:space="preserve"> -f призведе до безповоротного видалення файлів без підтвердження.</w:t>
+      </w:r>
+    </w:p>
+    <w:p>
+      <w:pPr>
+        <w:pStyle w:val="Normal"/>
+        <w:rPr/>
+      </w:pPr>
+      <w:r>
+        <w:rPr/>
+      </w:r>
+    </w:p>
+    <w:p>
+      <w:pPr>
+        <w:pStyle w:val="Normal"/>
+        <w:numPr>
+          <w:ilvl w:val="0"/>
+          <w:numId w:val="16"/>
+        </w:numPr>
+        <w:rPr/>
+      </w:pPr>
+      <w:r>
+        <w:rPr/>
+        <w:t>Find . - This command starts the search in the current directory and its subdirectories.</w:t>
+      </w:r>
+    </w:p>
+    <w:p>
+      <w:pPr>
+        <w:pStyle w:val="Normal"/>
+        <w:numPr>
+          <w:ilvl w:val="0"/>
+          <w:numId w:val="16"/>
+        </w:numPr>
+        <w:rPr/>
+      </w:pPr>
+      <w:r>
+        <w:rPr/>
+        <w:t>-maxdepth 1: This option ensures that the search is only conducted in the current directory, without descending into subdirectories.</w:t>
+      </w:r>
+    </w:p>
+    <w:p>
+      <w:pPr>
+        <w:pStyle w:val="Normal"/>
+        <w:numPr>
+          <w:ilvl w:val="0"/>
+          <w:numId w:val="16"/>
+        </w:numPr>
+        <w:rPr/>
+      </w:pPr>
+      <w:r>
+        <w:rPr/>
+        <w:t>-type f - This flag specifies that the search should only consider regular files, not directories or other types of files.</w:t>
+      </w:r>
+    </w:p>
+    <w:p>
+      <w:pPr>
+        <w:pStyle w:val="Normal"/>
+        <w:numPr>
+          <w:ilvl w:val="0"/>
+          <w:numId w:val="16"/>
+        </w:numPr>
+        <w:rPr/>
+      </w:pPr>
+      <w:r>
+        <w:rPr/>
+        <w:t>-name 'A*' - This part of the command filters the search to only include files whose names start with the letter 'A'.</w:t>
+      </w:r>
+    </w:p>
+    <w:p>
+      <w:pPr>
+        <w:pStyle w:val="Normal"/>
+        <w:numPr>
+          <w:ilvl w:val="0"/>
+          <w:numId w:val="16"/>
+        </w:numPr>
+        <w:rPr/>
+      </w:pPr>
+      <w:r>
+        <w:rPr/>
+        <w:t>-exec rm -f {} +</w:t>
+        <w:tab/>
+        <w:t xml:space="preserve"> When the files matching the criteria are found, this part of the command executes the rm -f command on them. The rm -f command forcefully removes the files without prompting for confirmation.</w:t>
+      </w:r>
+    </w:p>
+    <w:p>
+      <w:pPr>
+        <w:pStyle w:val="Normal"/>
+        <w:rPr>
+          <w:i/>
+          <w:i/>
+          <w:iCs/>
+        </w:rPr>
+      </w:pPr>
+      <w:r>
+        <w:rPr>
+          <w:i/>
+          <w:iCs/>
+        </w:rPr>
+        <w:t xml:space="preserve"> </w:t>
+      </w:r>
+      <w:r>
+        <w:rPr>
+          <w:i/>
+          <w:iCs/>
+        </w:rPr>
+        <w:t>The -exec option in the find command requires a semicolon ; or a plus + at the end to properly terminate the command that follows it.</w:t>
+      </w:r>
+      <w:r>
+        <w:br w:type="page"/>
       </w:r>
     </w:p>
     <w:p>
@@ -5040,7 +6864,11 @@
       </w:pPr>
       <w:r>
         <w:rPr/>
-        <w:t>37. Розкажіть про модель OSI. Опишіть функції та призначення кожного рівня.</w:t>
+        <w:t>41</w:t>
+      </w:r>
+      <w:r>
+        <w:rPr/>
+        <w:t>. Розкажіть про модель OSI. Опишіть функції та призначення кожного рівня.</w:t>
       </w:r>
     </w:p>
     <w:p>
@@ -5072,7 +6900,11 @@
       </w:pPr>
       <w:r>
         <w:rPr/>
-        <w:t>38.Які мережеві топології ви знаєте? Опишіть різницю між ними.</w:t>
+        <w:t>42</w:t>
+      </w:r>
+      <w:r>
+        <w:rPr/>
+        <w:t>.Які мережеві топології ви знаєте? Опишіть різницю між ними.</w:t>
       </w:r>
     </w:p>
     <w:p>
@@ -6551,7 +8383,7 @@
       </w:r>
     </w:p>
     <w:sectPr>
-      <w:footerReference w:type="default" r:id="rId4"/>
+      <w:footerReference w:type="default" r:id="rId2"/>
       <w:type w:val="nextPage"/>
       <w:pgSz w:w="12240" w:h="15840"/>
       <w:pgMar w:left="1134" w:right="576" w:gutter="0" w:header="0" w:top="567" w:footer="567" w:bottom="1133"/>
@@ -6586,7 +8418,7 @@
     </w:r>
     <w:r>
       <w:rPr/>
-      <w:t>17</w:t>
+      <w:t>24</w:t>
     </w:r>
     <w:r>
       <w:rPr/>
@@ -8362,6 +10194,417 @@
     </w:lvl>
   </w:abstractNum>
   <w:abstractNum w:abstractNumId="14">
+    <w:lvl w:ilvl="0">
+      <w:start w:val="1"/>
+      <w:numFmt w:val="bullet"/>
+      <w:lvlText w:val=""/>
+      <w:lvlJc w:val="left"/>
+      <w:pPr>
+        <w:tabs>
+          <w:tab w:val="num" w:pos="720"/>
+        </w:tabs>
+        <w:ind w:left="720" w:hanging="360"/>
+      </w:pPr>
+      <w:rPr>
+        <w:rFonts w:ascii="Symbol" w:hAnsi="Symbol" w:cs="Symbol" w:hint="default"/>
+      </w:rPr>
+    </w:lvl>
+    <w:lvl w:ilvl="1">
+      <w:start w:val="1"/>
+      <w:numFmt w:val="bullet"/>
+      <w:lvlText w:val="◦"/>
+      <w:lvlJc w:val="left"/>
+      <w:pPr>
+        <w:tabs>
+          <w:tab w:val="num" w:pos="1080"/>
+        </w:tabs>
+        <w:ind w:left="1080" w:hanging="360"/>
+      </w:pPr>
+      <w:rPr>
+        <w:rFonts w:ascii="OpenSymbol" w:hAnsi="OpenSymbol" w:cs="OpenSymbol" w:hint="default"/>
+      </w:rPr>
+    </w:lvl>
+    <w:lvl w:ilvl="2">
+      <w:start w:val="1"/>
+      <w:numFmt w:val="bullet"/>
+      <w:lvlText w:val="▪"/>
+      <w:lvlJc w:val="left"/>
+      <w:pPr>
+        <w:tabs>
+          <w:tab w:val="num" w:pos="1440"/>
+        </w:tabs>
+        <w:ind w:left="1440" w:hanging="360"/>
+      </w:pPr>
+      <w:rPr>
+        <w:rFonts w:ascii="OpenSymbol" w:hAnsi="OpenSymbol" w:cs="OpenSymbol" w:hint="default"/>
+      </w:rPr>
+    </w:lvl>
+    <w:lvl w:ilvl="3">
+      <w:start w:val="1"/>
+      <w:numFmt w:val="bullet"/>
+      <w:lvlText w:val=""/>
+      <w:lvlJc w:val="left"/>
+      <w:pPr>
+        <w:tabs>
+          <w:tab w:val="num" w:pos="1800"/>
+        </w:tabs>
+        <w:ind w:left="1800" w:hanging="360"/>
+      </w:pPr>
+      <w:rPr>
+        <w:rFonts w:ascii="Symbol" w:hAnsi="Symbol" w:cs="Symbol" w:hint="default"/>
+      </w:rPr>
+    </w:lvl>
+    <w:lvl w:ilvl="4">
+      <w:start w:val="1"/>
+      <w:numFmt w:val="bullet"/>
+      <w:lvlText w:val="◦"/>
+      <w:lvlJc w:val="left"/>
+      <w:pPr>
+        <w:tabs>
+          <w:tab w:val="num" w:pos="2160"/>
+        </w:tabs>
+        <w:ind w:left="2160" w:hanging="360"/>
+      </w:pPr>
+      <w:rPr>
+        <w:rFonts w:ascii="OpenSymbol" w:hAnsi="OpenSymbol" w:cs="OpenSymbol" w:hint="default"/>
+      </w:rPr>
+    </w:lvl>
+    <w:lvl w:ilvl="5">
+      <w:start w:val="1"/>
+      <w:numFmt w:val="bullet"/>
+      <w:lvlText w:val="▪"/>
+      <w:lvlJc w:val="left"/>
+      <w:pPr>
+        <w:tabs>
+          <w:tab w:val="num" w:pos="2520"/>
+        </w:tabs>
+        <w:ind w:left="2520" w:hanging="360"/>
+      </w:pPr>
+      <w:rPr>
+        <w:rFonts w:ascii="OpenSymbol" w:hAnsi="OpenSymbol" w:cs="OpenSymbol" w:hint="default"/>
+      </w:rPr>
+    </w:lvl>
+    <w:lvl w:ilvl="6">
+      <w:start w:val="1"/>
+      <w:numFmt w:val="bullet"/>
+      <w:lvlText w:val=""/>
+      <w:lvlJc w:val="left"/>
+      <w:pPr>
+        <w:tabs>
+          <w:tab w:val="num" w:pos="2880"/>
+        </w:tabs>
+        <w:ind w:left="2880" w:hanging="360"/>
+      </w:pPr>
+      <w:rPr>
+        <w:rFonts w:ascii="Symbol" w:hAnsi="Symbol" w:cs="Symbol" w:hint="default"/>
+      </w:rPr>
+    </w:lvl>
+    <w:lvl w:ilvl="7">
+      <w:start w:val="1"/>
+      <w:numFmt w:val="bullet"/>
+      <w:lvlText w:val="◦"/>
+      <w:lvlJc w:val="left"/>
+      <w:pPr>
+        <w:tabs>
+          <w:tab w:val="num" w:pos="3240"/>
+        </w:tabs>
+        <w:ind w:left="3240" w:hanging="360"/>
+      </w:pPr>
+      <w:rPr>
+        <w:rFonts w:ascii="OpenSymbol" w:hAnsi="OpenSymbol" w:cs="OpenSymbol" w:hint="default"/>
+      </w:rPr>
+    </w:lvl>
+    <w:lvl w:ilvl="8">
+      <w:start w:val="1"/>
+      <w:numFmt w:val="bullet"/>
+      <w:lvlText w:val="▪"/>
+      <w:lvlJc w:val="left"/>
+      <w:pPr>
+        <w:tabs>
+          <w:tab w:val="num" w:pos="3600"/>
+        </w:tabs>
+        <w:ind w:left="3600" w:hanging="360"/>
+      </w:pPr>
+      <w:rPr>
+        <w:rFonts w:ascii="OpenSymbol" w:hAnsi="OpenSymbol" w:cs="OpenSymbol" w:hint="default"/>
+      </w:rPr>
+    </w:lvl>
+  </w:abstractNum>
+  <w:abstractNum w:abstractNumId="15">
+    <w:lvl w:ilvl="0">
+      <w:start w:val="1"/>
+      <w:numFmt w:val="bullet"/>
+      <w:lvlText w:val=""/>
+      <w:lvlJc w:val="left"/>
+      <w:pPr>
+        <w:tabs>
+          <w:tab w:val="num" w:pos="720"/>
+        </w:tabs>
+        <w:ind w:left="720" w:hanging="360"/>
+      </w:pPr>
+      <w:rPr>
+        <w:rFonts w:ascii="Symbol" w:hAnsi="Symbol" w:cs="Symbol" w:hint="default"/>
+      </w:rPr>
+    </w:lvl>
+    <w:lvl w:ilvl="1">
+      <w:start w:val="1"/>
+      <w:numFmt w:val="bullet"/>
+      <w:lvlText w:val="◦"/>
+      <w:lvlJc w:val="left"/>
+      <w:pPr>
+        <w:tabs>
+          <w:tab w:val="num" w:pos="1080"/>
+        </w:tabs>
+        <w:ind w:left="1080" w:hanging="360"/>
+      </w:pPr>
+      <w:rPr>
+        <w:rFonts w:ascii="OpenSymbol" w:hAnsi="OpenSymbol" w:cs="OpenSymbol" w:hint="default"/>
+      </w:rPr>
+    </w:lvl>
+    <w:lvl w:ilvl="2">
+      <w:start w:val="1"/>
+      <w:numFmt w:val="bullet"/>
+      <w:lvlText w:val="▪"/>
+      <w:lvlJc w:val="left"/>
+      <w:pPr>
+        <w:tabs>
+          <w:tab w:val="num" w:pos="1440"/>
+        </w:tabs>
+        <w:ind w:left="1440" w:hanging="360"/>
+      </w:pPr>
+      <w:rPr>
+        <w:rFonts w:ascii="OpenSymbol" w:hAnsi="OpenSymbol" w:cs="OpenSymbol" w:hint="default"/>
+      </w:rPr>
+    </w:lvl>
+    <w:lvl w:ilvl="3">
+      <w:start w:val="1"/>
+      <w:numFmt w:val="bullet"/>
+      <w:lvlText w:val=""/>
+      <w:lvlJc w:val="left"/>
+      <w:pPr>
+        <w:tabs>
+          <w:tab w:val="num" w:pos="1800"/>
+        </w:tabs>
+        <w:ind w:left="1800" w:hanging="360"/>
+      </w:pPr>
+      <w:rPr>
+        <w:rFonts w:ascii="Symbol" w:hAnsi="Symbol" w:cs="Symbol" w:hint="default"/>
+      </w:rPr>
+    </w:lvl>
+    <w:lvl w:ilvl="4">
+      <w:start w:val="1"/>
+      <w:numFmt w:val="bullet"/>
+      <w:lvlText w:val="◦"/>
+      <w:lvlJc w:val="left"/>
+      <w:pPr>
+        <w:tabs>
+          <w:tab w:val="num" w:pos="2160"/>
+        </w:tabs>
+        <w:ind w:left="2160" w:hanging="360"/>
+      </w:pPr>
+      <w:rPr>
+        <w:rFonts w:ascii="OpenSymbol" w:hAnsi="OpenSymbol" w:cs="OpenSymbol" w:hint="default"/>
+      </w:rPr>
+    </w:lvl>
+    <w:lvl w:ilvl="5">
+      <w:start w:val="1"/>
+      <w:numFmt w:val="bullet"/>
+      <w:lvlText w:val="▪"/>
+      <w:lvlJc w:val="left"/>
+      <w:pPr>
+        <w:tabs>
+          <w:tab w:val="num" w:pos="2520"/>
+        </w:tabs>
+        <w:ind w:left="2520" w:hanging="360"/>
+      </w:pPr>
+      <w:rPr>
+        <w:rFonts w:ascii="OpenSymbol" w:hAnsi="OpenSymbol" w:cs="OpenSymbol" w:hint="default"/>
+      </w:rPr>
+    </w:lvl>
+    <w:lvl w:ilvl="6">
+      <w:start w:val="1"/>
+      <w:numFmt w:val="bullet"/>
+      <w:lvlText w:val=""/>
+      <w:lvlJc w:val="left"/>
+      <w:pPr>
+        <w:tabs>
+          <w:tab w:val="num" w:pos="2880"/>
+        </w:tabs>
+        <w:ind w:left="2880" w:hanging="360"/>
+      </w:pPr>
+      <w:rPr>
+        <w:rFonts w:ascii="Symbol" w:hAnsi="Symbol" w:cs="Symbol" w:hint="default"/>
+      </w:rPr>
+    </w:lvl>
+    <w:lvl w:ilvl="7">
+      <w:start w:val="1"/>
+      <w:numFmt w:val="bullet"/>
+      <w:lvlText w:val="◦"/>
+      <w:lvlJc w:val="left"/>
+      <w:pPr>
+        <w:tabs>
+          <w:tab w:val="num" w:pos="3240"/>
+        </w:tabs>
+        <w:ind w:left="3240" w:hanging="360"/>
+      </w:pPr>
+      <w:rPr>
+        <w:rFonts w:ascii="OpenSymbol" w:hAnsi="OpenSymbol" w:cs="OpenSymbol" w:hint="default"/>
+      </w:rPr>
+    </w:lvl>
+    <w:lvl w:ilvl="8">
+      <w:start w:val="1"/>
+      <w:numFmt w:val="bullet"/>
+      <w:lvlText w:val="▪"/>
+      <w:lvlJc w:val="left"/>
+      <w:pPr>
+        <w:tabs>
+          <w:tab w:val="num" w:pos="3600"/>
+        </w:tabs>
+        <w:ind w:left="3600" w:hanging="360"/>
+      </w:pPr>
+      <w:rPr>
+        <w:rFonts w:ascii="OpenSymbol" w:hAnsi="OpenSymbol" w:cs="OpenSymbol" w:hint="default"/>
+      </w:rPr>
+    </w:lvl>
+  </w:abstractNum>
+  <w:abstractNum w:abstractNumId="16">
+    <w:lvl w:ilvl="0">
+      <w:start w:val="1"/>
+      <w:numFmt w:val="bullet"/>
+      <w:lvlText w:val=""/>
+      <w:lvlJc w:val="left"/>
+      <w:pPr>
+        <w:tabs>
+          <w:tab w:val="num" w:pos="720"/>
+        </w:tabs>
+        <w:ind w:left="720" w:hanging="360"/>
+      </w:pPr>
+      <w:rPr>
+        <w:rFonts w:ascii="Symbol" w:hAnsi="Symbol" w:cs="Symbol" w:hint="default"/>
+      </w:rPr>
+    </w:lvl>
+    <w:lvl w:ilvl="1">
+      <w:start w:val="1"/>
+      <w:numFmt w:val="bullet"/>
+      <w:lvlText w:val="◦"/>
+      <w:lvlJc w:val="left"/>
+      <w:pPr>
+        <w:tabs>
+          <w:tab w:val="num" w:pos="1080"/>
+        </w:tabs>
+        <w:ind w:left="1080" w:hanging="360"/>
+      </w:pPr>
+      <w:rPr>
+        <w:rFonts w:ascii="OpenSymbol" w:hAnsi="OpenSymbol" w:cs="OpenSymbol" w:hint="default"/>
+      </w:rPr>
+    </w:lvl>
+    <w:lvl w:ilvl="2">
+      <w:start w:val="1"/>
+      <w:numFmt w:val="bullet"/>
+      <w:lvlText w:val="▪"/>
+      <w:lvlJc w:val="left"/>
+      <w:pPr>
+        <w:tabs>
+          <w:tab w:val="num" w:pos="1440"/>
+        </w:tabs>
+        <w:ind w:left="1440" w:hanging="360"/>
+      </w:pPr>
+      <w:rPr>
+        <w:rFonts w:ascii="OpenSymbol" w:hAnsi="OpenSymbol" w:cs="OpenSymbol" w:hint="default"/>
+      </w:rPr>
+    </w:lvl>
+    <w:lvl w:ilvl="3">
+      <w:start w:val="1"/>
+      <w:numFmt w:val="bullet"/>
+      <w:lvlText w:val=""/>
+      <w:lvlJc w:val="left"/>
+      <w:pPr>
+        <w:tabs>
+          <w:tab w:val="num" w:pos="1800"/>
+        </w:tabs>
+        <w:ind w:left="1800" w:hanging="360"/>
+      </w:pPr>
+      <w:rPr>
+        <w:rFonts w:ascii="Symbol" w:hAnsi="Symbol" w:cs="Symbol" w:hint="default"/>
+      </w:rPr>
+    </w:lvl>
+    <w:lvl w:ilvl="4">
+      <w:start w:val="1"/>
+      <w:numFmt w:val="bullet"/>
+      <w:lvlText w:val="◦"/>
+      <w:lvlJc w:val="left"/>
+      <w:pPr>
+        <w:tabs>
+          <w:tab w:val="num" w:pos="2160"/>
+        </w:tabs>
+        <w:ind w:left="2160" w:hanging="360"/>
+      </w:pPr>
+      <w:rPr>
+        <w:rFonts w:ascii="OpenSymbol" w:hAnsi="OpenSymbol" w:cs="OpenSymbol" w:hint="default"/>
+      </w:rPr>
+    </w:lvl>
+    <w:lvl w:ilvl="5">
+      <w:start w:val="1"/>
+      <w:numFmt w:val="bullet"/>
+      <w:lvlText w:val="▪"/>
+      <w:lvlJc w:val="left"/>
+      <w:pPr>
+        <w:tabs>
+          <w:tab w:val="num" w:pos="2520"/>
+        </w:tabs>
+        <w:ind w:left="2520" w:hanging="360"/>
+      </w:pPr>
+      <w:rPr>
+        <w:rFonts w:ascii="OpenSymbol" w:hAnsi="OpenSymbol" w:cs="OpenSymbol" w:hint="default"/>
+      </w:rPr>
+    </w:lvl>
+    <w:lvl w:ilvl="6">
+      <w:start w:val="1"/>
+      <w:numFmt w:val="bullet"/>
+      <w:lvlText w:val=""/>
+      <w:lvlJc w:val="left"/>
+      <w:pPr>
+        <w:tabs>
+          <w:tab w:val="num" w:pos="2880"/>
+        </w:tabs>
+        <w:ind w:left="2880" w:hanging="360"/>
+      </w:pPr>
+      <w:rPr>
+        <w:rFonts w:ascii="Symbol" w:hAnsi="Symbol" w:cs="Symbol" w:hint="default"/>
+      </w:rPr>
+    </w:lvl>
+    <w:lvl w:ilvl="7">
+      <w:start w:val="1"/>
+      <w:numFmt w:val="bullet"/>
+      <w:lvlText w:val="◦"/>
+      <w:lvlJc w:val="left"/>
+      <w:pPr>
+        <w:tabs>
+          <w:tab w:val="num" w:pos="3240"/>
+        </w:tabs>
+        <w:ind w:left="3240" w:hanging="360"/>
+      </w:pPr>
+      <w:rPr>
+        <w:rFonts w:ascii="OpenSymbol" w:hAnsi="OpenSymbol" w:cs="OpenSymbol" w:hint="default"/>
+      </w:rPr>
+    </w:lvl>
+    <w:lvl w:ilvl="8">
+      <w:start w:val="1"/>
+      <w:numFmt w:val="bullet"/>
+      <w:lvlText w:val="▪"/>
+      <w:lvlJc w:val="left"/>
+      <w:pPr>
+        <w:tabs>
+          <w:tab w:val="num" w:pos="3600"/>
+        </w:tabs>
+        <w:ind w:left="3600" w:hanging="360"/>
+      </w:pPr>
+      <w:rPr>
+        <w:rFonts w:ascii="OpenSymbol" w:hAnsi="OpenSymbol" w:cs="OpenSymbol" w:hint="default"/>
+      </w:rPr>
+    </w:lvl>
+  </w:abstractNum>
+  <w:abstractNum w:abstractNumId="17">
     <w:lvl w:ilvl="0">
       <w:start w:val="1"/>
       <w:numFmt w:val="none"/>
@@ -8521,6 +10764,15 @@
   </w:num>
   <w:num w:numId="14">
     <w:abstractNumId w:val="14"/>
+  </w:num>
+  <w:num w:numId="15">
+    <w:abstractNumId w:val="15"/>
+  </w:num>
+  <w:num w:numId="16">
+    <w:abstractNumId w:val="16"/>
+  </w:num>
+  <w:num w:numId="17">
+    <w:abstractNumId w:val="17"/>
   </w:num>
 </w:numbering>
 </file>

</xml_diff>